<commit_message>
Repsuestas mas o menos
</commit_message>
<xml_diff>
--- a/Docs/Observaciones-Lab 10.docx
+++ b/Docs/Observaciones-Lab 10.docx
@@ -4,7 +4,7 @@
   <w:body>
     <w:p>
       <w:pPr>
-        <w:pStyle w:val="Title"/>
+        <w:pStyle w:val="Ttulo"/>
         <w:jc w:val="center"/>
         <w:rPr>
           <w:b/>
@@ -44,54 +44,36 @@
           <w:noProof w:val="0"/>
           <w:lang w:val="es-CO"/>
         </w:rPr>
-        <w:t xml:space="preserve">1 Cod </w:t>
-      </w:r>
-      <w:proofErr w:type="spellStart"/>
-      <w:r>
+        <w:t>1 Cod XXXX</w:t>
+      </w:r>
+    </w:p>
+    <w:p>
+      <w:pPr>
+        <w:spacing w:after="0"/>
+        <w:jc w:val="right"/>
         <w:rPr>
           <w:noProof w:val="0"/>
           <w:lang w:val="es-CO"/>
         </w:rPr>
-        <w:t>XXXX</w:t>
-      </w:r>
-      <w:proofErr w:type="spellEnd"/>
+      </w:pPr>
+      <w:r>
+        <w:rPr>
+          <w:noProof w:val="0"/>
+          <w:lang w:val="es-CO"/>
+        </w:rPr>
+        <w:t xml:space="preserve">Estudiante </w:t>
+      </w:r>
+      <w:r>
+        <w:rPr>
+          <w:noProof w:val="0"/>
+          <w:lang w:val="es-CO"/>
+        </w:rPr>
+        <w:t>2 Cod XXXX</w:t>
+      </w:r>
     </w:p>
     <w:p>
       <w:pPr>
-        <w:spacing w:after="0"/>
-        <w:jc w:val="right"/>
-        <w:rPr>
-          <w:noProof w:val="0"/>
-          <w:lang w:val="es-CO"/>
-        </w:rPr>
-      </w:pPr>
-      <w:r>
-        <w:rPr>
-          <w:noProof w:val="0"/>
-          <w:lang w:val="es-CO"/>
-        </w:rPr>
-        <w:t xml:space="preserve">Estudiante </w:t>
-      </w:r>
-      <w:r>
-        <w:rPr>
-          <w:noProof w:val="0"/>
-          <w:lang w:val="es-CO"/>
-        </w:rPr>
-        <w:t xml:space="preserve">2 Cod </w:t>
-      </w:r>
-      <w:proofErr w:type="spellStart"/>
-      <w:r>
-        <w:rPr>
-          <w:noProof w:val="0"/>
-          <w:lang w:val="es-CO"/>
-        </w:rPr>
-        <w:t>XXXX</w:t>
-      </w:r>
-      <w:proofErr w:type="spellEnd"/>
-    </w:p>
-    <w:p>
-      <w:pPr>
-        <w:pStyle w:val="Heading1"/>
+        <w:pStyle w:val="Ttulo1"/>
         <w:rPr>
           <w:b/>
           <w:bCs/>
@@ -111,7 +93,7 @@
     </w:p>
     <w:p>
       <w:pPr>
-        <w:pStyle w:val="ListParagraph"/>
+        <w:pStyle w:val="Prrafodelista"/>
         <w:numPr>
           <w:ilvl w:val="0"/>
           <w:numId w:val="14"/>
@@ -133,7 +115,549 @@
     </w:p>
     <w:p>
       <w:pPr>
-        <w:pStyle w:val="ListParagraph"/>
+        <w:pStyle w:val="Prrafodelista"/>
+        <w:numPr>
+          <w:ilvl w:val="0"/>
+          <w:numId w:val="14"/>
+        </w:numPr>
+        <w:shd w:val="clear" w:color="auto" w:fill="1E1E1E"/>
+        <w:spacing w:after="0" w:line="285" w:lineRule="atLeast"/>
+        <w:rPr>
+          <w:rFonts w:ascii="Consolas" w:eastAsia="Times New Roman" w:hAnsi="Consolas" w:cs="Times New Roman"/>
+          <w:color w:val="D4D4D4"/>
+          <w:sz w:val="21"/>
+          <w:szCs w:val="21"/>
+          <w:lang w:val="es-CO" w:eastAsia="es-CO"/>
+        </w:rPr>
+      </w:pPr>
+      <w:proofErr w:type="spellStart"/>
+      <w:r>
+        <w:rPr>
+          <w:rFonts w:ascii="Consolas" w:eastAsia="Times New Roman" w:hAnsi="Consolas" w:cs="Times New Roman"/>
+          <w:color w:val="C586C0"/>
+          <w:sz w:val="21"/>
+          <w:szCs w:val="21"/>
+          <w:lang w:val="es-CO" w:eastAsia="es-CO"/>
+        </w:rPr>
+        <w:t>if</w:t>
+      </w:r>
+      <w:proofErr w:type="spellEnd"/>
+      <w:r>
+        <w:rPr>
+          <w:rFonts w:ascii="Consolas" w:eastAsia="Times New Roman" w:hAnsi="Consolas" w:cs="Times New Roman"/>
+          <w:color w:val="D4D4D4"/>
+          <w:sz w:val="21"/>
+          <w:szCs w:val="21"/>
+          <w:lang w:val="es-CO" w:eastAsia="es-CO"/>
+        </w:rPr>
+        <w:t> __</w:t>
+      </w:r>
+      <w:proofErr w:type="spellStart"/>
+      <w:r>
+        <w:rPr>
+          <w:rFonts w:ascii="Consolas" w:eastAsia="Times New Roman" w:hAnsi="Consolas" w:cs="Times New Roman"/>
+          <w:color w:val="D4D4D4"/>
+          <w:sz w:val="21"/>
+          <w:szCs w:val="21"/>
+          <w:lang w:val="es-CO" w:eastAsia="es-CO"/>
+        </w:rPr>
+        <w:t>name</w:t>
+      </w:r>
+      <w:proofErr w:type="spellEnd"/>
+      <w:r>
+        <w:rPr>
+          <w:rFonts w:ascii="Consolas" w:eastAsia="Times New Roman" w:hAnsi="Consolas" w:cs="Times New Roman"/>
+          <w:color w:val="D4D4D4"/>
+          <w:sz w:val="21"/>
+          <w:szCs w:val="21"/>
+          <w:lang w:val="es-CO" w:eastAsia="es-CO"/>
+        </w:rPr>
+        <w:t>__ == </w:t>
+      </w:r>
+      <w:r>
+        <w:rPr>
+          <w:rFonts w:ascii="Consolas" w:eastAsia="Times New Roman" w:hAnsi="Consolas" w:cs="Times New Roman"/>
+          <w:color w:val="CE9178"/>
+          <w:sz w:val="21"/>
+          <w:szCs w:val="21"/>
+          <w:lang w:val="es-CO" w:eastAsia="es-CO"/>
+        </w:rPr>
+        <w:t>"__</w:t>
+      </w:r>
+      <w:proofErr w:type="spellStart"/>
+      <w:r>
+        <w:rPr>
+          <w:rFonts w:ascii="Consolas" w:eastAsia="Times New Roman" w:hAnsi="Consolas" w:cs="Times New Roman"/>
+          <w:color w:val="CE9178"/>
+          <w:sz w:val="21"/>
+          <w:szCs w:val="21"/>
+          <w:lang w:val="es-CO" w:eastAsia="es-CO"/>
+        </w:rPr>
+        <w:t>main</w:t>
+      </w:r>
+      <w:proofErr w:type="spellEnd"/>
+      <w:r>
+        <w:rPr>
+          <w:rFonts w:ascii="Consolas" w:eastAsia="Times New Roman" w:hAnsi="Consolas" w:cs="Times New Roman"/>
+          <w:color w:val="CE9178"/>
+          <w:sz w:val="21"/>
+          <w:szCs w:val="21"/>
+          <w:lang w:val="es-CO" w:eastAsia="es-CO"/>
+        </w:rPr>
+        <w:t>__"</w:t>
+      </w:r>
+      <w:r>
+        <w:rPr>
+          <w:rFonts w:ascii="Consolas" w:eastAsia="Times New Roman" w:hAnsi="Consolas" w:cs="Times New Roman"/>
+          <w:color w:val="D4D4D4"/>
+          <w:sz w:val="21"/>
+          <w:szCs w:val="21"/>
+          <w:lang w:val="es-CO" w:eastAsia="es-CO"/>
+        </w:rPr>
+        <w:t>:</w:t>
+      </w:r>
+    </w:p>
+    <w:p>
+      <w:pPr>
+        <w:pStyle w:val="Prrafodelista"/>
+        <w:numPr>
+          <w:ilvl w:val="0"/>
+          <w:numId w:val="14"/>
+        </w:numPr>
+        <w:shd w:val="clear" w:color="auto" w:fill="1E1E1E"/>
+        <w:spacing w:after="0" w:line="285" w:lineRule="atLeast"/>
+        <w:rPr>
+          <w:rFonts w:ascii="Consolas" w:eastAsia="Times New Roman" w:hAnsi="Consolas" w:cs="Times New Roman"/>
+          <w:color w:val="D4D4D4"/>
+          <w:sz w:val="21"/>
+          <w:szCs w:val="21"/>
+          <w:lang w:val="es-CO" w:eastAsia="es-CO"/>
+        </w:rPr>
+      </w:pPr>
+      <w:r>
+        <w:rPr>
+          <w:rFonts w:ascii="Consolas" w:eastAsia="Times New Roman" w:hAnsi="Consolas" w:cs="Times New Roman"/>
+          <w:color w:val="D4D4D4"/>
+          <w:sz w:val="21"/>
+          <w:szCs w:val="21"/>
+          <w:lang w:val="es-CO" w:eastAsia="es-CO"/>
+        </w:rPr>
+        <w:t>    </w:t>
+      </w:r>
+      <w:proofErr w:type="spellStart"/>
+      <w:r>
+        <w:rPr>
+          <w:rFonts w:ascii="Consolas" w:eastAsia="Times New Roman" w:hAnsi="Consolas" w:cs="Times New Roman"/>
+          <w:color w:val="4EC9B0"/>
+          <w:sz w:val="21"/>
+          <w:szCs w:val="21"/>
+          <w:lang w:val="es-CO" w:eastAsia="es-CO"/>
+        </w:rPr>
+        <w:t>threading</w:t>
+      </w:r>
+      <w:r>
+        <w:rPr>
+          <w:rFonts w:ascii="Consolas" w:eastAsia="Times New Roman" w:hAnsi="Consolas" w:cs="Times New Roman"/>
+          <w:color w:val="D4D4D4"/>
+          <w:sz w:val="21"/>
+          <w:szCs w:val="21"/>
+          <w:lang w:val="es-CO" w:eastAsia="es-CO"/>
+        </w:rPr>
+        <w:t>.</w:t>
+      </w:r>
+      <w:r>
+        <w:rPr>
+          <w:rFonts w:ascii="Consolas" w:eastAsia="Times New Roman" w:hAnsi="Consolas" w:cs="Times New Roman"/>
+          <w:color w:val="DCDCAA"/>
+          <w:sz w:val="21"/>
+          <w:szCs w:val="21"/>
+          <w:lang w:val="es-CO" w:eastAsia="es-CO"/>
+        </w:rPr>
+        <w:t>stack_size</w:t>
+      </w:r>
+      <w:proofErr w:type="spellEnd"/>
+      <w:r>
+        <w:rPr>
+          <w:rFonts w:ascii="Consolas" w:eastAsia="Times New Roman" w:hAnsi="Consolas" w:cs="Times New Roman"/>
+          <w:color w:val="D4D4D4"/>
+          <w:sz w:val="21"/>
+          <w:szCs w:val="21"/>
+          <w:lang w:val="es-CO" w:eastAsia="es-CO"/>
+        </w:rPr>
+        <w:t>(</w:t>
+      </w:r>
+      <w:r>
+        <w:rPr>
+          <w:rFonts w:ascii="Consolas" w:eastAsia="Times New Roman" w:hAnsi="Consolas" w:cs="Times New Roman"/>
+          <w:color w:val="B5CEA8"/>
+          <w:sz w:val="21"/>
+          <w:szCs w:val="21"/>
+          <w:lang w:val="es-CO" w:eastAsia="es-CO"/>
+        </w:rPr>
+        <w:t>67108864</w:t>
+      </w:r>
+      <w:r>
+        <w:rPr>
+          <w:rFonts w:ascii="Consolas" w:eastAsia="Times New Roman" w:hAnsi="Consolas" w:cs="Times New Roman"/>
+          <w:color w:val="D4D4D4"/>
+          <w:sz w:val="21"/>
+          <w:szCs w:val="21"/>
+          <w:lang w:val="es-CO" w:eastAsia="es-CO"/>
+        </w:rPr>
+        <w:t>)  </w:t>
+      </w:r>
+      <w:r>
+        <w:rPr>
+          <w:rFonts w:ascii="Consolas" w:eastAsia="Times New Roman" w:hAnsi="Consolas" w:cs="Times New Roman"/>
+          <w:color w:val="6A9955"/>
+          <w:sz w:val="21"/>
+          <w:szCs w:val="21"/>
+          <w:lang w:val="es-CO" w:eastAsia="es-CO"/>
+        </w:rPr>
+        <w:t># 64MB </w:t>
+      </w:r>
+      <w:proofErr w:type="spellStart"/>
+      <w:r>
+        <w:rPr>
+          <w:rFonts w:ascii="Consolas" w:eastAsia="Times New Roman" w:hAnsi="Consolas" w:cs="Times New Roman"/>
+          <w:color w:val="6A9955"/>
+          <w:sz w:val="21"/>
+          <w:szCs w:val="21"/>
+          <w:lang w:val="es-CO" w:eastAsia="es-CO"/>
+        </w:rPr>
+        <w:t>stack</w:t>
+      </w:r>
+      <w:proofErr w:type="spellEnd"/>
+    </w:p>
+    <w:p>
+      <w:pPr>
+        <w:pStyle w:val="Prrafodelista"/>
+        <w:numPr>
+          <w:ilvl w:val="0"/>
+          <w:numId w:val="14"/>
+        </w:numPr>
+        <w:shd w:val="clear" w:color="auto" w:fill="1E1E1E"/>
+        <w:spacing w:after="0" w:line="285" w:lineRule="atLeast"/>
+        <w:rPr>
+          <w:rFonts w:ascii="Consolas" w:eastAsia="Times New Roman" w:hAnsi="Consolas" w:cs="Times New Roman"/>
+          <w:color w:val="D4D4D4"/>
+          <w:sz w:val="21"/>
+          <w:szCs w:val="21"/>
+          <w:lang w:val="es-CO" w:eastAsia="es-CO"/>
+        </w:rPr>
+      </w:pPr>
+      <w:r>
+        <w:rPr>
+          <w:rFonts w:ascii="Consolas" w:eastAsia="Times New Roman" w:hAnsi="Consolas" w:cs="Times New Roman"/>
+          <w:color w:val="D4D4D4"/>
+          <w:sz w:val="21"/>
+          <w:szCs w:val="21"/>
+          <w:lang w:val="es-CO" w:eastAsia="es-CO"/>
+        </w:rPr>
+        <w:t>    </w:t>
+      </w:r>
+      <w:proofErr w:type="spellStart"/>
+      <w:r>
+        <w:rPr>
+          <w:rFonts w:ascii="Consolas" w:eastAsia="Times New Roman" w:hAnsi="Consolas" w:cs="Times New Roman"/>
+          <w:color w:val="4EC9B0"/>
+          <w:sz w:val="21"/>
+          <w:szCs w:val="21"/>
+          <w:lang w:val="es-CO" w:eastAsia="es-CO"/>
+        </w:rPr>
+        <w:t>sys</w:t>
+      </w:r>
+      <w:r>
+        <w:rPr>
+          <w:rFonts w:ascii="Consolas" w:eastAsia="Times New Roman" w:hAnsi="Consolas" w:cs="Times New Roman"/>
+          <w:color w:val="D4D4D4"/>
+          <w:sz w:val="21"/>
+          <w:szCs w:val="21"/>
+          <w:lang w:val="es-CO" w:eastAsia="es-CO"/>
+        </w:rPr>
+        <w:t>.</w:t>
+      </w:r>
+      <w:r>
+        <w:rPr>
+          <w:rFonts w:ascii="Consolas" w:eastAsia="Times New Roman" w:hAnsi="Consolas" w:cs="Times New Roman"/>
+          <w:color w:val="DCDCAA"/>
+          <w:sz w:val="21"/>
+          <w:szCs w:val="21"/>
+          <w:lang w:val="es-CO" w:eastAsia="es-CO"/>
+        </w:rPr>
+        <w:t>setrecursionlimit</w:t>
+      </w:r>
+      <w:proofErr w:type="spellEnd"/>
+      <w:r>
+        <w:rPr>
+          <w:rFonts w:ascii="Consolas" w:eastAsia="Times New Roman" w:hAnsi="Consolas" w:cs="Times New Roman"/>
+          <w:color w:val="D4D4D4"/>
+          <w:sz w:val="21"/>
+          <w:szCs w:val="21"/>
+          <w:lang w:val="es-CO" w:eastAsia="es-CO"/>
+        </w:rPr>
+        <w:t>(</w:t>
+      </w:r>
+      <w:r>
+        <w:rPr>
+          <w:rFonts w:ascii="Consolas" w:eastAsia="Times New Roman" w:hAnsi="Consolas" w:cs="Times New Roman"/>
+          <w:color w:val="B5CEA8"/>
+          <w:sz w:val="21"/>
+          <w:szCs w:val="21"/>
+          <w:lang w:val="es-CO" w:eastAsia="es-CO"/>
+        </w:rPr>
+        <w:t>2</w:t>
+      </w:r>
+      <w:r>
+        <w:rPr>
+          <w:rFonts w:ascii="Consolas" w:eastAsia="Times New Roman" w:hAnsi="Consolas" w:cs="Times New Roman"/>
+          <w:color w:val="D4D4D4"/>
+          <w:sz w:val="21"/>
+          <w:szCs w:val="21"/>
+          <w:lang w:val="es-CO" w:eastAsia="es-CO"/>
+        </w:rPr>
+        <w:t> ** </w:t>
+      </w:r>
+      <w:r>
+        <w:rPr>
+          <w:rFonts w:ascii="Consolas" w:eastAsia="Times New Roman" w:hAnsi="Consolas" w:cs="Times New Roman"/>
+          <w:color w:val="B5CEA8"/>
+          <w:sz w:val="21"/>
+          <w:szCs w:val="21"/>
+          <w:lang w:val="es-CO" w:eastAsia="es-CO"/>
+        </w:rPr>
+        <w:t>20</w:t>
+      </w:r>
+      <w:r>
+        <w:rPr>
+          <w:rFonts w:ascii="Consolas" w:eastAsia="Times New Roman" w:hAnsi="Consolas" w:cs="Times New Roman"/>
+          <w:color w:val="D4D4D4"/>
+          <w:sz w:val="21"/>
+          <w:szCs w:val="21"/>
+          <w:lang w:val="es-CO" w:eastAsia="es-CO"/>
+        </w:rPr>
+        <w:t>)</w:t>
+      </w:r>
+    </w:p>
+    <w:p>
+      <w:pPr>
+        <w:pStyle w:val="Prrafodelista"/>
+        <w:numPr>
+          <w:ilvl w:val="0"/>
+          <w:numId w:val="14"/>
+        </w:numPr>
+        <w:shd w:val="clear" w:color="auto" w:fill="1E1E1E"/>
+        <w:spacing w:after="0" w:line="285" w:lineRule="atLeast"/>
+        <w:rPr>
+          <w:rFonts w:ascii="Consolas" w:eastAsia="Times New Roman" w:hAnsi="Consolas" w:cs="Times New Roman"/>
+          <w:color w:val="D4D4D4"/>
+          <w:sz w:val="21"/>
+          <w:szCs w:val="21"/>
+          <w:lang w:eastAsia="es-CO"/>
+        </w:rPr>
+      </w:pPr>
+      <w:r>
+        <w:rPr>
+          <w:rFonts w:ascii="Consolas" w:eastAsia="Times New Roman" w:hAnsi="Consolas" w:cs="Times New Roman"/>
+          <w:color w:val="D4D4D4"/>
+          <w:sz w:val="21"/>
+          <w:szCs w:val="21"/>
+          <w:lang w:eastAsia="es-CO"/>
+        </w:rPr>
+        <w:t>    </w:t>
+      </w:r>
+      <w:r>
+        <w:rPr>
+          <w:rFonts w:ascii="Consolas" w:eastAsia="Times New Roman" w:hAnsi="Consolas" w:cs="Times New Roman"/>
+          <w:color w:val="9CDCFE"/>
+          <w:sz w:val="21"/>
+          <w:szCs w:val="21"/>
+          <w:lang w:eastAsia="es-CO"/>
+        </w:rPr>
+        <w:t>thread</w:t>
+      </w:r>
+      <w:r>
+        <w:rPr>
+          <w:rFonts w:ascii="Consolas" w:eastAsia="Times New Roman" w:hAnsi="Consolas" w:cs="Times New Roman"/>
+          <w:color w:val="D4D4D4"/>
+          <w:sz w:val="21"/>
+          <w:szCs w:val="21"/>
+          <w:lang w:eastAsia="es-CO"/>
+        </w:rPr>
+        <w:t> = </w:t>
+      </w:r>
+      <w:r>
+        <w:rPr>
+          <w:rFonts w:ascii="Consolas" w:eastAsia="Times New Roman" w:hAnsi="Consolas" w:cs="Times New Roman"/>
+          <w:color w:val="4EC9B0"/>
+          <w:sz w:val="21"/>
+          <w:szCs w:val="21"/>
+          <w:lang w:eastAsia="es-CO"/>
+        </w:rPr>
+        <w:t>threading</w:t>
+      </w:r>
+      <w:r>
+        <w:rPr>
+          <w:rFonts w:ascii="Consolas" w:eastAsia="Times New Roman" w:hAnsi="Consolas" w:cs="Times New Roman"/>
+          <w:color w:val="D4D4D4"/>
+          <w:sz w:val="21"/>
+          <w:szCs w:val="21"/>
+          <w:lang w:eastAsia="es-CO"/>
+        </w:rPr>
+        <w:t>.</w:t>
+      </w:r>
+      <w:r>
+        <w:rPr>
+          <w:rFonts w:ascii="Consolas" w:eastAsia="Times New Roman" w:hAnsi="Consolas" w:cs="Times New Roman"/>
+          <w:color w:val="4EC9B0"/>
+          <w:sz w:val="21"/>
+          <w:szCs w:val="21"/>
+          <w:lang w:eastAsia="es-CO"/>
+        </w:rPr>
+        <w:t>Thread</w:t>
+      </w:r>
+      <w:r>
+        <w:rPr>
+          <w:rFonts w:ascii="Consolas" w:eastAsia="Times New Roman" w:hAnsi="Consolas" w:cs="Times New Roman"/>
+          <w:color w:val="D4D4D4"/>
+          <w:sz w:val="21"/>
+          <w:szCs w:val="21"/>
+          <w:lang w:eastAsia="es-CO"/>
+        </w:rPr>
+        <w:t>(</w:t>
+      </w:r>
+      <w:r>
+        <w:rPr>
+          <w:rFonts w:ascii="Consolas" w:eastAsia="Times New Roman" w:hAnsi="Consolas" w:cs="Times New Roman"/>
+          <w:color w:val="9CDCFE"/>
+          <w:sz w:val="21"/>
+          <w:szCs w:val="21"/>
+          <w:lang w:eastAsia="es-CO"/>
+        </w:rPr>
+        <w:t>target</w:t>
+      </w:r>
+      <w:r>
+        <w:rPr>
+          <w:rFonts w:ascii="Consolas" w:eastAsia="Times New Roman" w:hAnsi="Consolas" w:cs="Times New Roman"/>
+          <w:color w:val="D4D4D4"/>
+          <w:sz w:val="21"/>
+          <w:szCs w:val="21"/>
+          <w:lang w:eastAsia="es-CO"/>
+        </w:rPr>
+        <w:t>=</w:t>
+      </w:r>
+      <w:r>
+        <w:rPr>
+          <w:rFonts w:ascii="Consolas" w:eastAsia="Times New Roman" w:hAnsi="Consolas" w:cs="Times New Roman"/>
+          <w:color w:val="DCDCAA"/>
+          <w:sz w:val="21"/>
+          <w:szCs w:val="21"/>
+          <w:lang w:eastAsia="es-CO"/>
+        </w:rPr>
+        <w:t>thread_cycle</w:t>
+      </w:r>
+      <w:r>
+        <w:rPr>
+          <w:rFonts w:ascii="Consolas" w:eastAsia="Times New Roman" w:hAnsi="Consolas" w:cs="Times New Roman"/>
+          <w:color w:val="D4D4D4"/>
+          <w:sz w:val="21"/>
+          <w:szCs w:val="21"/>
+          <w:lang w:eastAsia="es-CO"/>
+        </w:rPr>
+        <w:t>)</w:t>
+      </w:r>
+    </w:p>
+    <w:p>
+      <w:pPr>
+        <w:pStyle w:val="Prrafodelista"/>
+        <w:numPr>
+          <w:ilvl w:val="0"/>
+          <w:numId w:val="14"/>
+        </w:numPr>
+        <w:shd w:val="clear" w:color="auto" w:fill="1E1E1E"/>
+        <w:spacing w:after="0" w:line="285" w:lineRule="atLeast"/>
+        <w:rPr>
+          <w:rFonts w:ascii="Consolas" w:eastAsia="Times New Roman" w:hAnsi="Consolas" w:cs="Times New Roman"/>
+          <w:color w:val="D4D4D4"/>
+          <w:sz w:val="21"/>
+          <w:szCs w:val="21"/>
+          <w:lang w:val="es-CO" w:eastAsia="es-CO"/>
+        </w:rPr>
+      </w:pPr>
+      <w:r>
+        <w:rPr>
+          <w:rFonts w:ascii="Consolas" w:eastAsia="Times New Roman" w:hAnsi="Consolas" w:cs="Times New Roman"/>
+          <w:color w:val="D4D4D4"/>
+          <w:sz w:val="21"/>
+          <w:szCs w:val="21"/>
+          <w:lang w:eastAsia="es-CO"/>
+        </w:rPr>
+        <w:t>    </w:t>
+      </w:r>
+      <w:proofErr w:type="spellStart"/>
+      <w:r>
+        <w:rPr>
+          <w:rFonts w:ascii="Consolas" w:eastAsia="Times New Roman" w:hAnsi="Consolas" w:cs="Times New Roman"/>
+          <w:color w:val="9CDCFE"/>
+          <w:sz w:val="21"/>
+          <w:szCs w:val="21"/>
+          <w:lang w:val="es-CO" w:eastAsia="es-CO"/>
+        </w:rPr>
+        <w:t>thread</w:t>
+      </w:r>
+      <w:r>
+        <w:rPr>
+          <w:rFonts w:ascii="Consolas" w:eastAsia="Times New Roman" w:hAnsi="Consolas" w:cs="Times New Roman"/>
+          <w:color w:val="D4D4D4"/>
+          <w:sz w:val="21"/>
+          <w:szCs w:val="21"/>
+          <w:lang w:val="es-CO" w:eastAsia="es-CO"/>
+        </w:rPr>
+        <w:t>.</w:t>
+      </w:r>
+      <w:r>
+        <w:rPr>
+          <w:rFonts w:ascii="Consolas" w:eastAsia="Times New Roman" w:hAnsi="Consolas" w:cs="Times New Roman"/>
+          <w:color w:val="DCDCAA"/>
+          <w:sz w:val="21"/>
+          <w:szCs w:val="21"/>
+          <w:lang w:val="es-CO" w:eastAsia="es-CO"/>
+        </w:rPr>
+        <w:t>start</w:t>
+      </w:r>
+      <w:proofErr w:type="spellEnd"/>
+      <w:r>
+        <w:rPr>
+          <w:rFonts w:ascii="Consolas" w:eastAsia="Times New Roman" w:hAnsi="Consolas" w:cs="Times New Roman"/>
+          <w:color w:val="D4D4D4"/>
+          <w:sz w:val="21"/>
+          <w:szCs w:val="21"/>
+          <w:lang w:val="es-CO" w:eastAsia="es-CO"/>
+        </w:rPr>
+        <w:t>()</w:t>
+      </w:r>
+    </w:p>
+    <w:p>
+      <w:pPr>
+        <w:pStyle w:val="Prrafodelista"/>
+        <w:numPr>
+          <w:ilvl w:val="0"/>
+          <w:numId w:val="14"/>
+        </w:numPr>
+        <w:shd w:val="clear" w:color="auto" w:fill="1E1E1E"/>
+        <w:spacing w:after="0" w:line="285" w:lineRule="atLeast"/>
+        <w:rPr>
+          <w:rFonts w:ascii="Consolas" w:eastAsia="Times New Roman" w:hAnsi="Consolas" w:cs="Times New Roman"/>
+          <w:color w:val="D4D4D4"/>
+          <w:sz w:val="21"/>
+          <w:szCs w:val="21"/>
+          <w:lang w:val="es-CO" w:eastAsia="es-CO"/>
+        </w:rPr>
+      </w:pPr>
+    </w:p>
+    <w:p>
+      <w:pPr>
+        <w:pStyle w:val="Prrafodelista"/>
         <w:spacing w:after="0"/>
         <w:jc w:val="both"/>
         <w:rPr>
@@ -144,7 +668,18 @@
     </w:p>
     <w:p>
       <w:pPr>
-        <w:pStyle w:val="ListParagraph"/>
+        <w:pStyle w:val="Prrafodelista"/>
+        <w:spacing w:after="0"/>
+        <w:jc w:val="both"/>
+        <w:rPr>
+          <w:rFonts w:ascii="Dax-Regular" w:hAnsi="Dax-Regular"/>
+          <w:lang w:val="es-419"/>
+        </w:rPr>
+      </w:pPr>
+    </w:p>
+    <w:p>
+      <w:pPr>
+        <w:pStyle w:val="Prrafodelista"/>
         <w:numPr>
           <w:ilvl w:val="0"/>
           <w:numId w:val="14"/>
@@ -166,7 +701,7 @@
     </w:p>
     <w:p>
       <w:pPr>
-        <w:pStyle w:val="ListParagraph"/>
+        <w:pStyle w:val="Prrafodelista"/>
         <w:rPr>
           <w:rFonts w:ascii="Dax-Regular" w:hAnsi="Dax-Regular"/>
           <w:lang w:val="es-419"/>
@@ -175,7 +710,7 @@
     </w:p>
     <w:p>
       <w:pPr>
-        <w:pStyle w:val="ListParagraph"/>
+        <w:pStyle w:val="Prrafodelista"/>
         <w:numPr>
           <w:ilvl w:val="0"/>
           <w:numId w:val="14"/>
@@ -197,7 +732,7 @@
     </w:p>
     <w:p>
       <w:pPr>
-        <w:pStyle w:val="ListParagraph"/>
+        <w:pStyle w:val="Prrafodelista"/>
         <w:spacing w:after="0"/>
         <w:jc w:val="both"/>
         <w:rPr>
@@ -208,7 +743,7 @@
     </w:p>
     <w:p>
       <w:pPr>
-        <w:pStyle w:val="ListParagraph"/>
+        <w:pStyle w:val="Prrafodelista"/>
         <w:numPr>
           <w:ilvl w:val="0"/>
           <w:numId w:val="14"/>
@@ -230,7 +765,7 @@
     </w:p>
     <w:p>
       <w:pPr>
-        <w:pStyle w:val="ListParagraph"/>
+        <w:pStyle w:val="Prrafodelista"/>
         <w:rPr>
           <w:rFonts w:ascii="Dax-Regular" w:hAnsi="Dax-Regular"/>
           <w:lang w:val="es-419"/>
@@ -239,7 +774,7 @@
     </w:p>
     <w:p>
       <w:pPr>
-        <w:pStyle w:val="ListParagraph"/>
+        <w:pStyle w:val="Prrafodelista"/>
         <w:numPr>
           <w:ilvl w:val="0"/>
           <w:numId w:val="14"/>
@@ -261,7 +796,7 @@
     </w:p>
     <w:p>
       <w:pPr>
-        <w:pStyle w:val="ListParagraph"/>
+        <w:pStyle w:val="Prrafodelista"/>
         <w:rPr>
           <w:rFonts w:ascii="Dax-Regular" w:hAnsi="Dax-Regular"/>
           <w:lang w:val="es-419"/>
@@ -270,7 +805,34 @@
     </w:p>
     <w:p>
       <w:pPr>
-        <w:pStyle w:val="ListParagraph"/>
+        <w:pStyle w:val="Prrafodelista"/>
+        <w:spacing w:after="0"/>
+        <w:jc w:val="both"/>
+        <w:rPr>
+          <w:rFonts w:ascii="Dax-Regular" w:hAnsi="Dax-Regular"/>
+          <w:lang w:val="es-419"/>
+        </w:rPr>
+      </w:pPr>
+      <w:r>
+        <w:rPr>
+          <w:rFonts w:ascii="Dax-Regular" w:hAnsi="Dax-Regular"/>
+          <w:lang w:val="es-419"/>
+        </w:rPr>
+        <w:t>Es dirigido, tiene pesos en las aristas.</w:t>
+      </w:r>
+    </w:p>
+    <w:p>
+      <w:pPr>
+        <w:pStyle w:val="Prrafodelista"/>
+        <w:rPr>
+          <w:rFonts w:ascii="Dax-Regular" w:hAnsi="Dax-Regular"/>
+          <w:lang w:val="es-419"/>
+        </w:rPr>
+      </w:pPr>
+    </w:p>
+    <w:p>
+      <w:pPr>
+        <w:pStyle w:val="Prrafodelista"/>
         <w:numPr>
           <w:ilvl w:val="0"/>
           <w:numId w:val="14"/>
@@ -292,7 +854,7 @@
     </w:p>
     <w:p>
       <w:pPr>
-        <w:pStyle w:val="ListParagraph"/>
+        <w:ind w:left="360"/>
         <w:rPr>
           <w:rFonts w:ascii="Dax-Regular" w:hAnsi="Dax-Regular"/>
           <w:lang w:val="es-419"/>
@@ -301,7 +863,64 @@
     </w:p>
     <w:p>
       <w:pPr>
-        <w:pStyle w:val="ListParagraph"/>
+        <w:pStyle w:val="Prrafodelista"/>
+        <w:rPr>
+          <w:rFonts w:ascii="Dax-Regular" w:hAnsi="Dax-Regular"/>
+          <w:lang w:val="es-419"/>
+        </w:rPr>
+      </w:pPr>
+      <w:r>
+        <w:rPr>
+          <w:rFonts w:ascii="Dax-Regular" w:hAnsi="Dax-Regular"/>
+          <w:lang w:val="es-419"/>
+        </w:rPr>
+        <w:t xml:space="preserve">Numero de </w:t>
+      </w:r>
+      <w:proofErr w:type="spellStart"/>
+      <w:r>
+        <w:rPr>
+          <w:rFonts w:ascii="Dax-Regular" w:hAnsi="Dax-Regular"/>
+          <w:lang w:val="es-419"/>
+        </w:rPr>
+        <w:t>vertices</w:t>
+      </w:r>
+      <w:proofErr w:type="spellEnd"/>
+      <w:r>
+        <w:rPr>
+          <w:rFonts w:ascii="Dax-Regular" w:hAnsi="Dax-Regular"/>
+          <w:lang w:val="es-419"/>
+        </w:rPr>
+        <w:t>: 13535</w:t>
+      </w:r>
+    </w:p>
+    <w:p>
+      <w:pPr>
+        <w:pStyle w:val="Prrafodelista"/>
+        <w:rPr>
+          <w:rFonts w:ascii="Dax-Regular" w:hAnsi="Dax-Regular"/>
+          <w:lang w:val="es-419"/>
+        </w:rPr>
+      </w:pPr>
+      <w:r>
+        <w:rPr>
+          <w:rFonts w:ascii="Dax-Regular" w:hAnsi="Dax-Regular"/>
+          <w:lang w:val="es-419"/>
+        </w:rPr>
+        <w:t>Numero de arcos: 32270</w:t>
+      </w:r>
+    </w:p>
+    <w:p>
+      <w:pPr>
+        <w:pStyle w:val="Prrafodelista"/>
+        <w:rPr>
+          <w:rFonts w:ascii="Dax-Regular" w:hAnsi="Dax-Regular"/>
+          <w:lang w:val="es-419"/>
+        </w:rPr>
+      </w:pPr>
+    </w:p>
+    <w:p>
+      <w:pPr>
+        <w:pStyle w:val="Prrafodelista"/>
         <w:numPr>
           <w:ilvl w:val="0"/>
           <w:numId w:val="14"/>
@@ -323,7 +942,7 @@
     </w:p>
     <w:p>
       <w:pPr>
-        <w:pStyle w:val="ListParagraph"/>
+        <w:pStyle w:val="Prrafodelista"/>
         <w:rPr>
           <w:rFonts w:ascii="Dax-Regular" w:hAnsi="Dax-Regular"/>
           <w:lang w:val="es-419"/>
@@ -332,7 +951,7 @@
     </w:p>
     <w:p>
       <w:pPr>
-        <w:pStyle w:val="ListParagraph"/>
+        <w:pStyle w:val="Prrafodelista"/>
         <w:numPr>
           <w:ilvl w:val="0"/>
           <w:numId w:val="14"/>
@@ -354,7 +973,7 @@
     </w:p>
     <w:p>
       <w:pPr>
-        <w:pStyle w:val="ListParagraph"/>
+        <w:pStyle w:val="Prrafodelista"/>
         <w:rPr>
           <w:rFonts w:ascii="Dax-Regular" w:hAnsi="Dax-Regular"/>
           <w:lang w:val="es-419"/>
@@ -363,7 +982,7 @@
     </w:p>
     <w:p>
       <w:pPr>
-        <w:pStyle w:val="ListParagraph"/>
+        <w:pStyle w:val="Prrafodelista"/>
         <w:spacing w:after="0"/>
         <w:jc w:val="both"/>
         <w:rPr>
@@ -2198,11 +2817,11 @@
       <w:noProof/>
     </w:rPr>
   </w:style>
-  <w:style w:type="paragraph" w:styleId="Heading1">
+  <w:style w:type="paragraph" w:styleId="Ttulo1">
     <w:name w:val="heading 1"/>
     <w:basedOn w:val="Normal"/>
     <w:next w:val="Normal"/>
-    <w:link w:val="Heading1Char"/>
+    <w:link w:val="Ttulo1Car"/>
     <w:uiPriority w:val="9"/>
     <w:qFormat/>
     <w:rsid w:val="003C0715"/>
@@ -2219,11 +2838,11 @@
       <w:szCs w:val="32"/>
     </w:rPr>
   </w:style>
-  <w:style w:type="paragraph" w:styleId="Heading2">
+  <w:style w:type="paragraph" w:styleId="Ttulo2">
     <w:name w:val="heading 2"/>
     <w:basedOn w:val="Normal"/>
     <w:next w:val="Normal"/>
-    <w:link w:val="Heading2Char"/>
+    <w:link w:val="Ttulo2Car"/>
     <w:uiPriority w:val="9"/>
     <w:unhideWhenUsed/>
     <w:qFormat/>
@@ -2241,13 +2860,13 @@
       <w:szCs w:val="26"/>
     </w:rPr>
   </w:style>
-  <w:style w:type="character" w:default="1" w:styleId="DefaultParagraphFont">
+  <w:style w:type="character" w:default="1" w:styleId="Fuentedeprrafopredeter">
     <w:name w:val="Default Paragraph Font"/>
     <w:uiPriority w:val="1"/>
     <w:semiHidden/>
     <w:unhideWhenUsed/>
   </w:style>
-  <w:style w:type="table" w:default="1" w:styleId="TableNormal">
+  <w:style w:type="table" w:default="1" w:styleId="Tablanormal">
     <w:name w:val="Normal Table"/>
     <w:uiPriority w:val="99"/>
     <w:semiHidden/>
@@ -2262,17 +2881,17 @@
       </w:tblCellMar>
     </w:tblPr>
   </w:style>
-  <w:style w:type="numbering" w:default="1" w:styleId="NoList">
+  <w:style w:type="numbering" w:default="1" w:styleId="Sinlista">
     <w:name w:val="No List"/>
     <w:uiPriority w:val="99"/>
     <w:semiHidden/>
     <w:unhideWhenUsed/>
   </w:style>
-  <w:style w:type="paragraph" w:styleId="Title">
+  <w:style w:type="paragraph" w:styleId="Ttulo">
     <w:name w:val="Title"/>
     <w:basedOn w:val="Normal"/>
     <w:next w:val="Normal"/>
-    <w:link w:val="TitleChar"/>
+    <w:link w:val="TtuloCar"/>
     <w:uiPriority w:val="10"/>
     <w:qFormat/>
     <w:rsid w:val="00BA3B38"/>
@@ -2288,10 +2907,10 @@
       <w:szCs w:val="56"/>
     </w:rPr>
   </w:style>
-  <w:style w:type="character" w:customStyle="1" w:styleId="TitleChar">
-    <w:name w:val="Title Char"/>
-    <w:basedOn w:val="DefaultParagraphFont"/>
-    <w:link w:val="Title"/>
+  <w:style w:type="character" w:customStyle="1" w:styleId="TtuloCar">
+    <w:name w:val="Título Car"/>
+    <w:basedOn w:val="Fuentedeprrafopredeter"/>
+    <w:link w:val="Ttulo"/>
     <w:uiPriority w:val="10"/>
     <w:rsid w:val="00BA3B38"/>
     <w:rPr>
@@ -2303,7 +2922,7 @@
       <w:szCs w:val="56"/>
     </w:rPr>
   </w:style>
-  <w:style w:type="paragraph" w:styleId="ListParagraph">
+  <w:style w:type="paragraph" w:styleId="Prrafodelista">
     <w:name w:val="List Paragraph"/>
     <w:basedOn w:val="Normal"/>
     <w:uiPriority w:val="34"/>
@@ -2317,9 +2936,9 @@
       <w:noProof w:val="0"/>
     </w:rPr>
   </w:style>
-  <w:style w:type="character" w:styleId="CommentReference">
+  <w:style w:type="character" w:styleId="Refdecomentario">
     <w:name w:val="annotation reference"/>
-    <w:basedOn w:val="DefaultParagraphFont"/>
+    <w:basedOn w:val="Fuentedeprrafopredeter"/>
     <w:uiPriority w:val="99"/>
     <w:semiHidden/>
     <w:unhideWhenUsed/>
@@ -2329,10 +2948,10 @@
       <w:szCs w:val="16"/>
     </w:rPr>
   </w:style>
-  <w:style w:type="paragraph" w:styleId="CommentText">
+  <w:style w:type="paragraph" w:styleId="Textocomentario">
     <w:name w:val="annotation text"/>
     <w:basedOn w:val="Normal"/>
-    <w:link w:val="CommentTextChar"/>
+    <w:link w:val="TextocomentarioCar"/>
     <w:uiPriority w:val="99"/>
     <w:semiHidden/>
     <w:unhideWhenUsed/>
@@ -2346,10 +2965,10 @@
       <w:szCs w:val="20"/>
     </w:rPr>
   </w:style>
-  <w:style w:type="character" w:customStyle="1" w:styleId="CommentTextChar">
-    <w:name w:val="Comment Text Char"/>
-    <w:basedOn w:val="DefaultParagraphFont"/>
-    <w:link w:val="CommentText"/>
+  <w:style w:type="character" w:customStyle="1" w:styleId="TextocomentarioCar">
+    <w:name w:val="Texto comentario Car"/>
+    <w:basedOn w:val="Fuentedeprrafopredeter"/>
+    <w:link w:val="Textocomentario"/>
     <w:uiPriority w:val="99"/>
     <w:semiHidden/>
     <w:rsid w:val="00A442AC"/>
@@ -2358,7 +2977,7 @@
       <w:szCs w:val="20"/>
     </w:rPr>
   </w:style>
-  <w:style w:type="paragraph" w:styleId="Caption">
+  <w:style w:type="paragraph" w:styleId="Descripcin">
     <w:name w:val="caption"/>
     <w:basedOn w:val="Normal"/>
     <w:next w:val="Normal"/>
@@ -2378,9 +2997,9 @@
       <w:szCs w:val="18"/>
     </w:rPr>
   </w:style>
-  <w:style w:type="table" w:styleId="GridTable2">
+  <w:style w:type="table" w:styleId="Tabladecuadrcula2">
     <w:name w:val="Grid Table 2"/>
-    <w:basedOn w:val="TableNormal"/>
+    <w:basedOn w:val="Tablanormal"/>
     <w:uiPriority w:val="47"/>
     <w:rsid w:val="00076EA8"/>
     <w:pPr>
@@ -2453,10 +3072,10 @@
       </w:tcPr>
     </w:tblStylePr>
   </w:style>
-  <w:style w:type="character" w:customStyle="1" w:styleId="Heading1Char">
-    <w:name w:val="Heading 1 Char"/>
-    <w:basedOn w:val="DefaultParagraphFont"/>
-    <w:link w:val="Heading1"/>
+  <w:style w:type="character" w:customStyle="1" w:styleId="Ttulo1Car">
+    <w:name w:val="Título 1 Car"/>
+    <w:basedOn w:val="Fuentedeprrafopredeter"/>
+    <w:link w:val="Ttulo1"/>
     <w:uiPriority w:val="9"/>
     <w:rsid w:val="003C0715"/>
     <w:rPr>
@@ -2467,10 +3086,10 @@
       <w:szCs w:val="32"/>
     </w:rPr>
   </w:style>
-  <w:style w:type="character" w:customStyle="1" w:styleId="Heading2Char">
-    <w:name w:val="Heading 2 Char"/>
-    <w:basedOn w:val="DefaultParagraphFont"/>
-    <w:link w:val="Heading2"/>
+  <w:style w:type="character" w:customStyle="1" w:styleId="Ttulo2Car">
+    <w:name w:val="Título 2 Car"/>
+    <w:basedOn w:val="Fuentedeprrafopredeter"/>
+    <w:link w:val="Ttulo2"/>
     <w:uiPriority w:val="9"/>
     <w:rsid w:val="003C0715"/>
     <w:rPr>
@@ -2780,12 +3399,9 @@
 </file>
 
 <file path=customXml/item1.xml><?xml version="1.0" encoding="utf-8"?>
-<?mso-contentType ?>
-<FormTemplates xmlns="http://schemas.microsoft.com/sharepoint/v3/contenttype/forms">
-  <Display>DocumentLibraryForm</Display>
-  <Edit>DocumentLibraryForm</Edit>
-  <New>DocumentLibraryForm</New>
-</FormTemplates>
+<p:properties xmlns:p="http://schemas.microsoft.com/office/2006/metadata/properties" xmlns:xsi="http://www.w3.org/2001/XMLSchema-instance" xmlns:pc="http://schemas.microsoft.com/office/infopath/2007/PartnerControls">
+  <documentManagement/>
+</p:properties>
 </file>
 
 <file path=customXml/item2.xml><?xml version="1.0" encoding="utf-8"?>
@@ -3000,28 +3616,46 @@
 </file>
 
 <file path=customXml/item3.xml><?xml version="1.0" encoding="utf-8"?>
-<p:properties xmlns:p="http://schemas.microsoft.com/office/2006/metadata/properties" xmlns:xsi="http://www.w3.org/2001/XMLSchema-instance" xmlns:pc="http://schemas.microsoft.com/office/infopath/2007/PartnerControls">
-  <documentManagement/>
-</p:properties>
+<?mso-contentType ?>
+<FormTemplates xmlns="http://schemas.microsoft.com/sharepoint/v3/contenttype/forms">
+  <Display>DocumentLibraryForm</Display>
+  <Edit>DocumentLibraryForm</Edit>
+  <New>DocumentLibraryForm</New>
+</FormTemplates>
 </file>
 
 <file path=customXml/itemProps1.xml><?xml version="1.0" encoding="utf-8"?>
-<ds:datastoreItem xmlns:ds="http://schemas.openxmlformats.org/officeDocument/2006/customXml" ds:itemID="{1F59EA8B-1FA8-40D2-A8B0-61B9CE1E4579}">
-  <ds:schemaRefs>
-    <ds:schemaRef ds:uri="http://schemas.microsoft.com/sharepoint/v3/contenttype/forms"/>
-  </ds:schemaRefs>
-</ds:datastoreItem>
-</file>
-
-<file path=customXml/itemProps2.xml><?xml version="1.0" encoding="utf-8"?>
-<ds:datastoreItem xmlns:ds="http://schemas.openxmlformats.org/officeDocument/2006/customXml" ds:itemID="{B5A68955-FE31-4882-A896-23358313A6FD}"/>
-</file>
-
-<file path=customXml/itemProps3.xml><?xml version="1.0" encoding="utf-8"?>
 <ds:datastoreItem xmlns:ds="http://schemas.openxmlformats.org/officeDocument/2006/customXml" ds:itemID="{8542EACB-7939-45C8-99C3-B6897CA7A7EF}">
   <ds:schemaRefs>
     <ds:schemaRef ds:uri="http://schemas.microsoft.com/office/2006/metadata/properties"/>
     <ds:schemaRef ds:uri="http://schemas.microsoft.com/office/infopath/2007/PartnerControls"/>
   </ds:schemaRefs>
 </ds:datastoreItem>
+</file>
+
+<file path=customXml/itemProps2.xml><?xml version="1.0" encoding="utf-8"?>
+<ds:datastoreItem xmlns:ds="http://schemas.openxmlformats.org/officeDocument/2006/customXml" ds:itemID="{B5A68955-FE31-4882-A896-23358313A6FD}">
+  <ds:schemaRefs>
+    <ds:schemaRef ds:uri="http://schemas.microsoft.com/office/2006/metadata/contentType"/>
+    <ds:schemaRef ds:uri="http://schemas.microsoft.com/office/2006/metadata/properties/metaAttributes"/>
+    <ds:schemaRef ds:uri="http://www.w3.org/2001/XMLSchema"/>
+    <ds:schemaRef ds:uri="http://schemas.microsoft.com/office/2006/metadata/properties"/>
+    <ds:schemaRef ds:uri="164883f8-7691-4ecf-b54a-664c0d0edefe"/>
+    <ds:schemaRef ds:uri="85e30bcc-d76c-4413-8e4d-2dce22fb0743"/>
+    <ds:schemaRef ds:uri="http://schemas.microsoft.com/office/2006/documentManagement/types"/>
+    <ds:schemaRef ds:uri="http://schemas.microsoft.com/office/infopath/2007/PartnerControls"/>
+    <ds:schemaRef ds:uri="http://schemas.openxmlformats.org/package/2006/metadata/core-properties"/>
+    <ds:schemaRef ds:uri="http://purl.org/dc/elements/1.1/"/>
+    <ds:schemaRef ds:uri="http://purl.org/dc/terms/"/>
+    <ds:schemaRef ds:uri="http://schemas.microsoft.com/internal/obd"/>
+  </ds:schemaRefs>
+</ds:datastoreItem>
+</file>
+
+<file path=customXml/itemProps3.xml><?xml version="1.0" encoding="utf-8"?>
+<ds:datastoreItem xmlns:ds="http://schemas.openxmlformats.org/officeDocument/2006/customXml" ds:itemID="{1F59EA8B-1FA8-40D2-A8B0-61B9CE1E4579}">
+  <ds:schemaRefs>
+    <ds:schemaRef ds:uri="http://schemas.microsoft.com/sharepoint/v3/contenttype/forms"/>
+  </ds:schemaRefs>
+</ds:datastoreItem>
 </file>
</xml_diff>

<commit_message>
parte de las preguntas
</commit_message>
<xml_diff>
--- a/Docs/Observaciones-Lab 10.docx
+++ b/Docs/Observaciones-Lab 10.docx
@@ -116,10 +116,6 @@
     <w:p>
       <w:pPr>
         <w:pStyle w:val="Prrafodelista"/>
-        <w:numPr>
-          <w:ilvl w:val="0"/>
-          <w:numId w:val="14"/>
-        </w:numPr>
         <w:shd w:val="clear" w:color="auto" w:fill="1E1E1E"/>
         <w:spacing w:after="0" w:line="285" w:lineRule="atLeast"/>
         <w:rPr>
@@ -130,7 +126,6 @@
           <w:lang w:val="es-CO" w:eastAsia="es-CO"/>
         </w:rPr>
       </w:pPr>
-      <w:proofErr w:type="spellStart"/>
       <w:r>
         <w:rPr>
           <w:rFonts w:ascii="Consolas" w:eastAsia="Times New Roman" w:hAnsi="Consolas" w:cs="Times New Roman"/>
@@ -141,7 +136,6 @@
         </w:rPr>
         <w:t>if</w:t>
       </w:r>
-      <w:proofErr w:type="spellEnd"/>
       <w:r>
         <w:rPr>
           <w:rFonts w:ascii="Consolas" w:eastAsia="Times New Roman" w:hAnsi="Consolas" w:cs="Times New Roman"/>
@@ -150,9 +144,18 @@
           <w:szCs w:val="21"/>
           <w:lang w:val="es-CO" w:eastAsia="es-CO"/>
         </w:rPr>
-        <w:t> __</w:t>
-      </w:r>
-      <w:proofErr w:type="spellStart"/>
+        <w:t> __name__ == </w:t>
+      </w:r>
+      <w:r>
+        <w:rPr>
+          <w:rFonts w:ascii="Consolas" w:eastAsia="Times New Roman" w:hAnsi="Consolas" w:cs="Times New Roman"/>
+          <w:color w:val="CE9178"/>
+          <w:sz w:val="21"/>
+          <w:szCs w:val="21"/>
+          <w:lang w:val="es-CO" w:eastAsia="es-CO"/>
+        </w:rPr>
+        <w:t>"__main__"</w:t>
+      </w:r>
       <w:r>
         <w:rPr>
           <w:rFonts w:ascii="Consolas" w:eastAsia="Times New Roman" w:hAnsi="Consolas" w:cs="Times New Roman"/>
@@ -161,10 +164,14 @@
           <w:szCs w:val="21"/>
           <w:lang w:val="es-CO" w:eastAsia="es-CO"/>
         </w:rPr>
-        <w:t>name</w:t>
-      </w:r>
-      <w:proofErr w:type="spellEnd"/>
-      <w:r>
+        <w:t>:</w:t>
+      </w:r>
+    </w:p>
+    <w:p>
+      <w:pPr>
+        <w:pStyle w:val="Prrafodelista"/>
+        <w:shd w:val="clear" w:color="auto" w:fill="1E1E1E"/>
+        <w:spacing w:after="0" w:line="285" w:lineRule="atLeast"/>
         <w:rPr>
           <w:rFonts w:ascii="Consolas" w:eastAsia="Times New Roman" w:hAnsi="Consolas" w:cs="Times New Roman"/>
           <w:color w:val="D4D4D4"/>
@@ -172,40 +179,7 @@
           <w:szCs w:val="21"/>
           <w:lang w:val="es-CO" w:eastAsia="es-CO"/>
         </w:rPr>
-        <w:t>__ == </w:t>
-      </w:r>
-      <w:r>
-        <w:rPr>
-          <w:rFonts w:ascii="Consolas" w:eastAsia="Times New Roman" w:hAnsi="Consolas" w:cs="Times New Roman"/>
-          <w:color w:val="CE9178"/>
-          <w:sz w:val="21"/>
-          <w:szCs w:val="21"/>
-          <w:lang w:val="es-CO" w:eastAsia="es-CO"/>
-        </w:rPr>
-        <w:t>"__</w:t>
-      </w:r>
-      <w:proofErr w:type="spellStart"/>
-      <w:r>
-        <w:rPr>
-          <w:rFonts w:ascii="Consolas" w:eastAsia="Times New Roman" w:hAnsi="Consolas" w:cs="Times New Roman"/>
-          <w:color w:val="CE9178"/>
-          <w:sz w:val="21"/>
-          <w:szCs w:val="21"/>
-          <w:lang w:val="es-CO" w:eastAsia="es-CO"/>
-        </w:rPr>
-        <w:t>main</w:t>
-      </w:r>
-      <w:proofErr w:type="spellEnd"/>
-      <w:r>
-        <w:rPr>
-          <w:rFonts w:ascii="Consolas" w:eastAsia="Times New Roman" w:hAnsi="Consolas" w:cs="Times New Roman"/>
-          <w:color w:val="CE9178"/>
-          <w:sz w:val="21"/>
-          <w:szCs w:val="21"/>
-          <w:lang w:val="es-CO" w:eastAsia="es-CO"/>
-        </w:rPr>
-        <w:t>__"</w:t>
-      </w:r>
+      </w:pPr>
       <w:r>
         <w:rPr>
           <w:rFonts w:ascii="Consolas" w:eastAsia="Times New Roman" w:hAnsi="Consolas" w:cs="Times New Roman"/>
@@ -214,18 +188,19 @@
           <w:szCs w:val="21"/>
           <w:lang w:val="es-CO" w:eastAsia="es-CO"/>
         </w:rPr>
-        <w:t>:</w:t>
-      </w:r>
-    </w:p>
-    <w:p>
-      <w:pPr>
-        <w:pStyle w:val="Prrafodelista"/>
-        <w:numPr>
-          <w:ilvl w:val="0"/>
-          <w:numId w:val="14"/>
-        </w:numPr>
-        <w:shd w:val="clear" w:color="auto" w:fill="1E1E1E"/>
-        <w:spacing w:after="0" w:line="285" w:lineRule="atLeast"/>
+        <w:t>    </w:t>
+      </w:r>
+      <w:r>
+        <w:rPr>
+          <w:rFonts w:ascii="Consolas" w:eastAsia="Times New Roman" w:hAnsi="Consolas" w:cs="Times New Roman"/>
+          <w:color w:val="4EC9B0"/>
+          <w:sz w:val="21"/>
+          <w:szCs w:val="21"/>
+          <w:lang w:val="es-CO" w:eastAsia="es-CO"/>
+        </w:rPr>
+        <w:t>threading</w:t>
+      </w:r>
+      <w:r>
         <w:rPr>
           <w:rFonts w:ascii="Consolas" w:eastAsia="Times New Roman" w:hAnsi="Consolas" w:cs="Times New Roman"/>
           <w:color w:val="D4D4D4"/>
@@ -233,7 +208,18 @@
           <w:szCs w:val="21"/>
           <w:lang w:val="es-CO" w:eastAsia="es-CO"/>
         </w:rPr>
-      </w:pPr>
+        <w:t>.</w:t>
+      </w:r>
+      <w:r>
+        <w:rPr>
+          <w:rFonts w:ascii="Consolas" w:eastAsia="Times New Roman" w:hAnsi="Consolas" w:cs="Times New Roman"/>
+          <w:color w:val="DCDCAA"/>
+          <w:sz w:val="21"/>
+          <w:szCs w:val="21"/>
+          <w:lang w:val="es-CO" w:eastAsia="es-CO"/>
+        </w:rPr>
+        <w:t>stack_size</w:t>
+      </w:r>
       <w:r>
         <w:rPr>
           <w:rFonts w:ascii="Consolas" w:eastAsia="Times New Roman" w:hAnsi="Consolas" w:cs="Times New Roman"/>
@@ -242,9 +228,62 @@
           <w:szCs w:val="21"/>
           <w:lang w:val="es-CO" w:eastAsia="es-CO"/>
         </w:rPr>
+        <w:t>(</w:t>
+      </w:r>
+      <w:r>
+        <w:rPr>
+          <w:rFonts w:ascii="Consolas" w:eastAsia="Times New Roman" w:hAnsi="Consolas" w:cs="Times New Roman"/>
+          <w:color w:val="B5CEA8"/>
+          <w:sz w:val="21"/>
+          <w:szCs w:val="21"/>
+          <w:lang w:val="es-CO" w:eastAsia="es-CO"/>
+        </w:rPr>
+        <w:t>67108864</w:t>
+      </w:r>
+      <w:r>
+        <w:rPr>
+          <w:rFonts w:ascii="Consolas" w:eastAsia="Times New Roman" w:hAnsi="Consolas" w:cs="Times New Roman"/>
+          <w:color w:val="D4D4D4"/>
+          <w:sz w:val="21"/>
+          <w:szCs w:val="21"/>
+          <w:lang w:val="es-CO" w:eastAsia="es-CO"/>
+        </w:rPr>
+        <w:t>)  </w:t>
+      </w:r>
+      <w:r>
+        <w:rPr>
+          <w:rFonts w:ascii="Consolas" w:eastAsia="Times New Roman" w:hAnsi="Consolas" w:cs="Times New Roman"/>
+          <w:color w:val="6A9955"/>
+          <w:sz w:val="21"/>
+          <w:szCs w:val="21"/>
+          <w:lang w:val="es-CO" w:eastAsia="es-CO"/>
+        </w:rPr>
+        <w:t># 64MB stack</w:t>
+      </w:r>
+    </w:p>
+    <w:p>
+      <w:pPr>
+        <w:pStyle w:val="Prrafodelista"/>
+        <w:shd w:val="clear" w:color="auto" w:fill="1E1E1E"/>
+        <w:spacing w:after="0" w:line="285" w:lineRule="atLeast"/>
+        <w:rPr>
+          <w:rFonts w:ascii="Consolas" w:eastAsia="Times New Roman" w:hAnsi="Consolas" w:cs="Times New Roman"/>
+          <w:color w:val="D4D4D4"/>
+          <w:sz w:val="21"/>
+          <w:szCs w:val="21"/>
+          <w:lang w:val="es-CO" w:eastAsia="es-CO"/>
+        </w:rPr>
+      </w:pPr>
+      <w:r>
+        <w:rPr>
+          <w:rFonts w:ascii="Consolas" w:eastAsia="Times New Roman" w:hAnsi="Consolas" w:cs="Times New Roman"/>
+          <w:color w:val="D4D4D4"/>
+          <w:sz w:val="21"/>
+          <w:szCs w:val="21"/>
+          <w:lang w:val="es-CO" w:eastAsia="es-CO"/>
+        </w:rPr>
         <w:t>    </w:t>
       </w:r>
-      <w:proofErr w:type="spellStart"/>
       <w:r>
         <w:rPr>
           <w:rFonts w:ascii="Consolas" w:eastAsia="Times New Roman" w:hAnsi="Consolas" w:cs="Times New Roman"/>
@@ -253,7 +292,7 @@
           <w:szCs w:val="21"/>
           <w:lang w:val="es-CO" w:eastAsia="es-CO"/>
         </w:rPr>
-        <w:t>threading</w:t>
+        <w:t>sys</w:t>
       </w:r>
       <w:r>
         <w:rPr>
@@ -273,9 +312,8 @@
           <w:szCs w:val="21"/>
           <w:lang w:val="es-CO" w:eastAsia="es-CO"/>
         </w:rPr>
-        <w:t>stack_size</w:t>
-      </w:r>
-      <w:proofErr w:type="spellEnd"/>
+        <w:t>setrecursionlimit</w:t>
+      </w:r>
       <w:r>
         <w:rPr>
           <w:rFonts w:ascii="Consolas" w:eastAsia="Times New Roman" w:hAnsi="Consolas" w:cs="Times New Roman"/>
@@ -294,7 +332,7 @@
           <w:szCs w:val="21"/>
           <w:lang w:val="es-CO" w:eastAsia="es-CO"/>
         </w:rPr>
-        <w:t>67108864</w:t>
+        <w:t>2</w:t>
       </w:r>
       <w:r>
         <w:rPr>
@@ -304,40 +342,19 @@
           <w:szCs w:val="21"/>
           <w:lang w:val="es-CO" w:eastAsia="es-CO"/>
         </w:rPr>
-        <w:t>)  </w:t>
+        <w:t> ** </w:t>
       </w:r>
       <w:r>
         <w:rPr>
           <w:rFonts w:ascii="Consolas" w:eastAsia="Times New Roman" w:hAnsi="Consolas" w:cs="Times New Roman"/>
-          <w:color w:val="6A9955"/>
+          <w:color w:val="B5CEA8"/>
           <w:sz w:val="21"/>
           <w:szCs w:val="21"/>
           <w:lang w:val="es-CO" w:eastAsia="es-CO"/>
         </w:rPr>
-        <w:t># 64MB </w:t>
-      </w:r>
-      <w:proofErr w:type="spellStart"/>
-      <w:r>
-        <w:rPr>
-          <w:rFonts w:ascii="Consolas" w:eastAsia="Times New Roman" w:hAnsi="Consolas" w:cs="Times New Roman"/>
-          <w:color w:val="6A9955"/>
-          <w:sz w:val="21"/>
-          <w:szCs w:val="21"/>
-          <w:lang w:val="es-CO" w:eastAsia="es-CO"/>
-        </w:rPr>
-        <w:t>stack</w:t>
-      </w:r>
-      <w:proofErr w:type="spellEnd"/>
-    </w:p>
-    <w:p>
-      <w:pPr>
-        <w:pStyle w:val="Prrafodelista"/>
-        <w:numPr>
-          <w:ilvl w:val="0"/>
-          <w:numId w:val="14"/>
-        </w:numPr>
-        <w:shd w:val="clear" w:color="auto" w:fill="1E1E1E"/>
-        <w:spacing w:after="0" w:line="285" w:lineRule="atLeast"/>
+        <w:t>20</w:t>
+      </w:r>
+      <w:r>
         <w:rPr>
           <w:rFonts w:ascii="Consolas" w:eastAsia="Times New Roman" w:hAnsi="Consolas" w:cs="Times New Roman"/>
           <w:color w:val="D4D4D4"/>
@@ -345,8 +362,138 @@
           <w:szCs w:val="21"/>
           <w:lang w:val="es-CO" w:eastAsia="es-CO"/>
         </w:rPr>
-      </w:pPr>
-      <w:r>
+        <w:t>)</w:t>
+      </w:r>
+    </w:p>
+    <w:p>
+      <w:pPr>
+        <w:pStyle w:val="Prrafodelista"/>
+        <w:shd w:val="clear" w:color="auto" w:fill="1E1E1E"/>
+        <w:spacing w:after="0" w:line="285" w:lineRule="atLeast"/>
+        <w:rPr>
+          <w:rFonts w:ascii="Consolas" w:eastAsia="Times New Roman" w:hAnsi="Consolas" w:cs="Times New Roman"/>
+          <w:color w:val="D4D4D4"/>
+          <w:sz w:val="21"/>
+          <w:szCs w:val="21"/>
+          <w:lang w:eastAsia="es-CO"/>
+        </w:rPr>
+      </w:pPr>
+      <w:r>
+        <w:rPr>
+          <w:rFonts w:ascii="Consolas" w:eastAsia="Times New Roman" w:hAnsi="Consolas" w:cs="Times New Roman"/>
+          <w:color w:val="D4D4D4"/>
+          <w:sz w:val="21"/>
+          <w:szCs w:val="21"/>
+          <w:lang w:eastAsia="es-CO"/>
+        </w:rPr>
+        <w:t>    </w:t>
+      </w:r>
+      <w:r>
+        <w:rPr>
+          <w:rFonts w:ascii="Consolas" w:eastAsia="Times New Roman" w:hAnsi="Consolas" w:cs="Times New Roman"/>
+          <w:color w:val="9CDCFE"/>
+          <w:sz w:val="21"/>
+          <w:szCs w:val="21"/>
+          <w:lang w:eastAsia="es-CO"/>
+        </w:rPr>
+        <w:t>thread</w:t>
+      </w:r>
+      <w:r>
+        <w:rPr>
+          <w:rFonts w:ascii="Consolas" w:eastAsia="Times New Roman" w:hAnsi="Consolas" w:cs="Times New Roman"/>
+          <w:color w:val="D4D4D4"/>
+          <w:sz w:val="21"/>
+          <w:szCs w:val="21"/>
+          <w:lang w:eastAsia="es-CO"/>
+        </w:rPr>
+        <w:t> = </w:t>
+      </w:r>
+      <w:r>
+        <w:rPr>
+          <w:rFonts w:ascii="Consolas" w:eastAsia="Times New Roman" w:hAnsi="Consolas" w:cs="Times New Roman"/>
+          <w:color w:val="4EC9B0"/>
+          <w:sz w:val="21"/>
+          <w:szCs w:val="21"/>
+          <w:lang w:eastAsia="es-CO"/>
+        </w:rPr>
+        <w:t>threading</w:t>
+      </w:r>
+      <w:r>
+        <w:rPr>
+          <w:rFonts w:ascii="Consolas" w:eastAsia="Times New Roman" w:hAnsi="Consolas" w:cs="Times New Roman"/>
+          <w:color w:val="D4D4D4"/>
+          <w:sz w:val="21"/>
+          <w:szCs w:val="21"/>
+          <w:lang w:eastAsia="es-CO"/>
+        </w:rPr>
+        <w:t>.</w:t>
+      </w:r>
+      <w:r>
+        <w:rPr>
+          <w:rFonts w:ascii="Consolas" w:eastAsia="Times New Roman" w:hAnsi="Consolas" w:cs="Times New Roman"/>
+          <w:color w:val="4EC9B0"/>
+          <w:sz w:val="21"/>
+          <w:szCs w:val="21"/>
+          <w:lang w:eastAsia="es-CO"/>
+        </w:rPr>
+        <w:t>Thread</w:t>
+      </w:r>
+      <w:r>
+        <w:rPr>
+          <w:rFonts w:ascii="Consolas" w:eastAsia="Times New Roman" w:hAnsi="Consolas" w:cs="Times New Roman"/>
+          <w:color w:val="D4D4D4"/>
+          <w:sz w:val="21"/>
+          <w:szCs w:val="21"/>
+          <w:lang w:eastAsia="es-CO"/>
+        </w:rPr>
+        <w:t>(</w:t>
+      </w:r>
+      <w:r>
+        <w:rPr>
+          <w:rFonts w:ascii="Consolas" w:eastAsia="Times New Roman" w:hAnsi="Consolas" w:cs="Times New Roman"/>
+          <w:color w:val="9CDCFE"/>
+          <w:sz w:val="21"/>
+          <w:szCs w:val="21"/>
+          <w:lang w:eastAsia="es-CO"/>
+        </w:rPr>
+        <w:t>target</w:t>
+      </w:r>
+      <w:r>
+        <w:rPr>
+          <w:rFonts w:ascii="Consolas" w:eastAsia="Times New Roman" w:hAnsi="Consolas" w:cs="Times New Roman"/>
+          <w:color w:val="D4D4D4"/>
+          <w:sz w:val="21"/>
+          <w:szCs w:val="21"/>
+          <w:lang w:eastAsia="es-CO"/>
+        </w:rPr>
+        <w:t>=</w:t>
+      </w:r>
+      <w:r>
+        <w:rPr>
+          <w:rFonts w:ascii="Consolas" w:eastAsia="Times New Roman" w:hAnsi="Consolas" w:cs="Times New Roman"/>
+          <w:color w:val="DCDCAA"/>
+          <w:sz w:val="21"/>
+          <w:szCs w:val="21"/>
+          <w:lang w:eastAsia="es-CO"/>
+        </w:rPr>
+        <w:t>thread_cycle</w:t>
+      </w:r>
+      <w:r>
+        <w:rPr>
+          <w:rFonts w:ascii="Consolas" w:eastAsia="Times New Roman" w:hAnsi="Consolas" w:cs="Times New Roman"/>
+          <w:color w:val="D4D4D4"/>
+          <w:sz w:val="21"/>
+          <w:szCs w:val="21"/>
+          <w:lang w:eastAsia="es-CO"/>
+        </w:rPr>
+        <w:t>)</w:t>
+      </w:r>
+    </w:p>
+    <w:p>
+      <w:pPr>
+        <w:pStyle w:val="Prrafodelista"/>
+        <w:shd w:val="clear" w:color="auto" w:fill="1E1E1E"/>
+        <w:spacing w:after="0" w:line="285" w:lineRule="atLeast"/>
         <w:rPr>
           <w:rFonts w:ascii="Consolas" w:eastAsia="Times New Roman" w:hAnsi="Consolas" w:cs="Times New Roman"/>
           <w:color w:val="D4D4D4"/>
@@ -354,18 +501,26 @@
           <w:szCs w:val="21"/>
           <w:lang w:val="es-CO" w:eastAsia="es-CO"/>
         </w:rPr>
+      </w:pPr>
+      <w:r>
+        <w:rPr>
+          <w:rFonts w:ascii="Consolas" w:eastAsia="Times New Roman" w:hAnsi="Consolas" w:cs="Times New Roman"/>
+          <w:color w:val="D4D4D4"/>
+          <w:sz w:val="21"/>
+          <w:szCs w:val="21"/>
+          <w:lang w:eastAsia="es-CO"/>
+        </w:rPr>
         <w:t>    </w:t>
       </w:r>
-      <w:proofErr w:type="spellStart"/>
       <w:r>
         <w:rPr>
           <w:rFonts w:ascii="Consolas" w:eastAsia="Times New Roman" w:hAnsi="Consolas" w:cs="Times New Roman"/>
-          <w:color w:val="4EC9B0"/>
+          <w:color w:val="9CDCFE"/>
           <w:sz w:val="21"/>
           <w:szCs w:val="21"/>
           <w:lang w:val="es-CO" w:eastAsia="es-CO"/>
         </w:rPr>
-        <w:t>sys</w:t>
+        <w:t>thread</w:t>
       </w:r>
       <w:r>
         <w:rPr>
@@ -385,9 +540,8 @@
           <w:szCs w:val="21"/>
           <w:lang w:val="es-CO" w:eastAsia="es-CO"/>
         </w:rPr>
-        <w:t>setrecursionlimit</w:t>
-      </w:r>
-      <w:proofErr w:type="spellEnd"/>
+        <w:t>start</w:t>
+      </w:r>
       <w:r>
         <w:rPr>
           <w:rFonts w:ascii="Consolas" w:eastAsia="Times New Roman" w:hAnsi="Consolas" w:cs="Times New Roman"/>
@@ -396,19 +550,14 @@
           <w:szCs w:val="21"/>
           <w:lang w:val="es-CO" w:eastAsia="es-CO"/>
         </w:rPr>
-        <w:t>(</w:t>
-      </w:r>
-      <w:r>
-        <w:rPr>
-          <w:rFonts w:ascii="Consolas" w:eastAsia="Times New Roman" w:hAnsi="Consolas" w:cs="Times New Roman"/>
-          <w:color w:val="B5CEA8"/>
-          <w:sz w:val="21"/>
-          <w:szCs w:val="21"/>
-          <w:lang w:val="es-CO" w:eastAsia="es-CO"/>
-        </w:rPr>
-        <w:t>2</w:t>
-      </w:r>
-      <w:r>
+        <w:t>()</w:t>
+      </w:r>
+    </w:p>
+    <w:p>
+      <w:pPr>
+        <w:pStyle w:val="Prrafodelista"/>
+        <w:shd w:val="clear" w:color="auto" w:fill="1E1E1E"/>
+        <w:spacing w:after="0" w:line="285" w:lineRule="atLeast"/>
         <w:rPr>
           <w:rFonts w:ascii="Consolas" w:eastAsia="Times New Roman" w:hAnsi="Consolas" w:cs="Times New Roman"/>
           <w:color w:val="D4D4D4"/>
@@ -416,243 +565,6 @@
           <w:szCs w:val="21"/>
           <w:lang w:val="es-CO" w:eastAsia="es-CO"/>
         </w:rPr>
-        <w:t> ** </w:t>
-      </w:r>
-      <w:r>
-        <w:rPr>
-          <w:rFonts w:ascii="Consolas" w:eastAsia="Times New Roman" w:hAnsi="Consolas" w:cs="Times New Roman"/>
-          <w:color w:val="B5CEA8"/>
-          <w:sz w:val="21"/>
-          <w:szCs w:val="21"/>
-          <w:lang w:val="es-CO" w:eastAsia="es-CO"/>
-        </w:rPr>
-        <w:t>20</w:t>
-      </w:r>
-      <w:r>
-        <w:rPr>
-          <w:rFonts w:ascii="Consolas" w:eastAsia="Times New Roman" w:hAnsi="Consolas" w:cs="Times New Roman"/>
-          <w:color w:val="D4D4D4"/>
-          <w:sz w:val="21"/>
-          <w:szCs w:val="21"/>
-          <w:lang w:val="es-CO" w:eastAsia="es-CO"/>
-        </w:rPr>
-        <w:t>)</w:t>
-      </w:r>
-    </w:p>
-    <w:p>
-      <w:pPr>
-        <w:pStyle w:val="Prrafodelista"/>
-        <w:numPr>
-          <w:ilvl w:val="0"/>
-          <w:numId w:val="14"/>
-        </w:numPr>
-        <w:shd w:val="clear" w:color="auto" w:fill="1E1E1E"/>
-        <w:spacing w:after="0" w:line="285" w:lineRule="atLeast"/>
-        <w:rPr>
-          <w:rFonts w:ascii="Consolas" w:eastAsia="Times New Roman" w:hAnsi="Consolas" w:cs="Times New Roman"/>
-          <w:color w:val="D4D4D4"/>
-          <w:sz w:val="21"/>
-          <w:szCs w:val="21"/>
-          <w:lang w:eastAsia="es-CO"/>
-        </w:rPr>
-      </w:pPr>
-      <w:r>
-        <w:rPr>
-          <w:rFonts w:ascii="Consolas" w:eastAsia="Times New Roman" w:hAnsi="Consolas" w:cs="Times New Roman"/>
-          <w:color w:val="D4D4D4"/>
-          <w:sz w:val="21"/>
-          <w:szCs w:val="21"/>
-          <w:lang w:eastAsia="es-CO"/>
-        </w:rPr>
-        <w:t>    </w:t>
-      </w:r>
-      <w:r>
-        <w:rPr>
-          <w:rFonts w:ascii="Consolas" w:eastAsia="Times New Roman" w:hAnsi="Consolas" w:cs="Times New Roman"/>
-          <w:color w:val="9CDCFE"/>
-          <w:sz w:val="21"/>
-          <w:szCs w:val="21"/>
-          <w:lang w:eastAsia="es-CO"/>
-        </w:rPr>
-        <w:t>thread</w:t>
-      </w:r>
-      <w:r>
-        <w:rPr>
-          <w:rFonts w:ascii="Consolas" w:eastAsia="Times New Roman" w:hAnsi="Consolas" w:cs="Times New Roman"/>
-          <w:color w:val="D4D4D4"/>
-          <w:sz w:val="21"/>
-          <w:szCs w:val="21"/>
-          <w:lang w:eastAsia="es-CO"/>
-        </w:rPr>
-        <w:t> = </w:t>
-      </w:r>
-      <w:r>
-        <w:rPr>
-          <w:rFonts w:ascii="Consolas" w:eastAsia="Times New Roman" w:hAnsi="Consolas" w:cs="Times New Roman"/>
-          <w:color w:val="4EC9B0"/>
-          <w:sz w:val="21"/>
-          <w:szCs w:val="21"/>
-          <w:lang w:eastAsia="es-CO"/>
-        </w:rPr>
-        <w:t>threading</w:t>
-      </w:r>
-      <w:r>
-        <w:rPr>
-          <w:rFonts w:ascii="Consolas" w:eastAsia="Times New Roman" w:hAnsi="Consolas" w:cs="Times New Roman"/>
-          <w:color w:val="D4D4D4"/>
-          <w:sz w:val="21"/>
-          <w:szCs w:val="21"/>
-          <w:lang w:eastAsia="es-CO"/>
-        </w:rPr>
-        <w:t>.</w:t>
-      </w:r>
-      <w:r>
-        <w:rPr>
-          <w:rFonts w:ascii="Consolas" w:eastAsia="Times New Roman" w:hAnsi="Consolas" w:cs="Times New Roman"/>
-          <w:color w:val="4EC9B0"/>
-          <w:sz w:val="21"/>
-          <w:szCs w:val="21"/>
-          <w:lang w:eastAsia="es-CO"/>
-        </w:rPr>
-        <w:t>Thread</w:t>
-      </w:r>
-      <w:r>
-        <w:rPr>
-          <w:rFonts w:ascii="Consolas" w:eastAsia="Times New Roman" w:hAnsi="Consolas" w:cs="Times New Roman"/>
-          <w:color w:val="D4D4D4"/>
-          <w:sz w:val="21"/>
-          <w:szCs w:val="21"/>
-          <w:lang w:eastAsia="es-CO"/>
-        </w:rPr>
-        <w:t>(</w:t>
-      </w:r>
-      <w:r>
-        <w:rPr>
-          <w:rFonts w:ascii="Consolas" w:eastAsia="Times New Roman" w:hAnsi="Consolas" w:cs="Times New Roman"/>
-          <w:color w:val="9CDCFE"/>
-          <w:sz w:val="21"/>
-          <w:szCs w:val="21"/>
-          <w:lang w:eastAsia="es-CO"/>
-        </w:rPr>
-        <w:t>target</w:t>
-      </w:r>
-      <w:r>
-        <w:rPr>
-          <w:rFonts w:ascii="Consolas" w:eastAsia="Times New Roman" w:hAnsi="Consolas" w:cs="Times New Roman"/>
-          <w:color w:val="D4D4D4"/>
-          <w:sz w:val="21"/>
-          <w:szCs w:val="21"/>
-          <w:lang w:eastAsia="es-CO"/>
-        </w:rPr>
-        <w:t>=</w:t>
-      </w:r>
-      <w:r>
-        <w:rPr>
-          <w:rFonts w:ascii="Consolas" w:eastAsia="Times New Roman" w:hAnsi="Consolas" w:cs="Times New Roman"/>
-          <w:color w:val="DCDCAA"/>
-          <w:sz w:val="21"/>
-          <w:szCs w:val="21"/>
-          <w:lang w:eastAsia="es-CO"/>
-        </w:rPr>
-        <w:t>thread_cycle</w:t>
-      </w:r>
-      <w:r>
-        <w:rPr>
-          <w:rFonts w:ascii="Consolas" w:eastAsia="Times New Roman" w:hAnsi="Consolas" w:cs="Times New Roman"/>
-          <w:color w:val="D4D4D4"/>
-          <w:sz w:val="21"/>
-          <w:szCs w:val="21"/>
-          <w:lang w:eastAsia="es-CO"/>
-        </w:rPr>
-        <w:t>)</w:t>
-      </w:r>
-    </w:p>
-    <w:p>
-      <w:pPr>
-        <w:pStyle w:val="Prrafodelista"/>
-        <w:numPr>
-          <w:ilvl w:val="0"/>
-          <w:numId w:val="14"/>
-        </w:numPr>
-        <w:shd w:val="clear" w:color="auto" w:fill="1E1E1E"/>
-        <w:spacing w:after="0" w:line="285" w:lineRule="atLeast"/>
-        <w:rPr>
-          <w:rFonts w:ascii="Consolas" w:eastAsia="Times New Roman" w:hAnsi="Consolas" w:cs="Times New Roman"/>
-          <w:color w:val="D4D4D4"/>
-          <w:sz w:val="21"/>
-          <w:szCs w:val="21"/>
-          <w:lang w:val="es-CO" w:eastAsia="es-CO"/>
-        </w:rPr>
-      </w:pPr>
-      <w:r>
-        <w:rPr>
-          <w:rFonts w:ascii="Consolas" w:eastAsia="Times New Roman" w:hAnsi="Consolas" w:cs="Times New Roman"/>
-          <w:color w:val="D4D4D4"/>
-          <w:sz w:val="21"/>
-          <w:szCs w:val="21"/>
-          <w:lang w:eastAsia="es-CO"/>
-        </w:rPr>
-        <w:t>    </w:t>
-      </w:r>
-      <w:proofErr w:type="spellStart"/>
-      <w:r>
-        <w:rPr>
-          <w:rFonts w:ascii="Consolas" w:eastAsia="Times New Roman" w:hAnsi="Consolas" w:cs="Times New Roman"/>
-          <w:color w:val="9CDCFE"/>
-          <w:sz w:val="21"/>
-          <w:szCs w:val="21"/>
-          <w:lang w:val="es-CO" w:eastAsia="es-CO"/>
-        </w:rPr>
-        <w:t>thread</w:t>
-      </w:r>
-      <w:r>
-        <w:rPr>
-          <w:rFonts w:ascii="Consolas" w:eastAsia="Times New Roman" w:hAnsi="Consolas" w:cs="Times New Roman"/>
-          <w:color w:val="D4D4D4"/>
-          <w:sz w:val="21"/>
-          <w:szCs w:val="21"/>
-          <w:lang w:val="es-CO" w:eastAsia="es-CO"/>
-        </w:rPr>
-        <w:t>.</w:t>
-      </w:r>
-      <w:r>
-        <w:rPr>
-          <w:rFonts w:ascii="Consolas" w:eastAsia="Times New Roman" w:hAnsi="Consolas" w:cs="Times New Roman"/>
-          <w:color w:val="DCDCAA"/>
-          <w:sz w:val="21"/>
-          <w:szCs w:val="21"/>
-          <w:lang w:val="es-CO" w:eastAsia="es-CO"/>
-        </w:rPr>
-        <w:t>start</w:t>
-      </w:r>
-      <w:proofErr w:type="spellEnd"/>
-      <w:r>
-        <w:rPr>
-          <w:rFonts w:ascii="Consolas" w:eastAsia="Times New Roman" w:hAnsi="Consolas" w:cs="Times New Roman"/>
-          <w:color w:val="D4D4D4"/>
-          <w:sz w:val="21"/>
-          <w:szCs w:val="21"/>
-          <w:lang w:val="es-CO" w:eastAsia="es-CO"/>
-        </w:rPr>
-        <w:t>()</w:t>
-      </w:r>
-    </w:p>
-    <w:p>
-      <w:pPr>
-        <w:pStyle w:val="Prrafodelista"/>
-        <w:numPr>
-          <w:ilvl w:val="0"/>
-          <w:numId w:val="14"/>
-        </w:numPr>
-        <w:shd w:val="clear" w:color="auto" w:fill="1E1E1E"/>
-        <w:spacing w:after="0" w:line="285" w:lineRule="atLeast"/>
-        <w:rPr>
-          <w:rFonts w:ascii="Consolas" w:eastAsia="Times New Roman" w:hAnsi="Consolas" w:cs="Times New Roman"/>
-          <w:color w:val="D4D4D4"/>
-          <w:sz w:val="21"/>
-          <w:szCs w:val="21"/>
-          <w:lang w:val="es-CO" w:eastAsia="es-CO"/>
-        </w:rPr>
       </w:pPr>
     </w:p>
     <w:p>
@@ -665,6 +577,45 @@
           <w:lang w:val="es-419"/>
         </w:rPr>
       </w:pPr>
+    </w:p>
+    <w:p>
+      <w:pPr>
+        <w:pStyle w:val="Prrafodelista"/>
+        <w:spacing w:after="0"/>
+        <w:jc w:val="both"/>
+        <w:rPr>
+          <w:rFonts w:ascii="Dax-Regular" w:hAnsi="Dax-Regular"/>
+          <w:lang w:val="es-419"/>
+        </w:rPr>
+      </w:pPr>
+      <w:r>
+        <w:rPr>
+          <w:rFonts w:ascii="Dax-Regular" w:hAnsi="Dax-Regular"/>
+          <w:lang w:val="es-419"/>
+        </w:rPr>
+        <w:t>E</w:t>
+      </w:r>
+      <w:r>
+        <w:rPr>
+          <w:rFonts w:ascii="Dax-Regular" w:hAnsi="Dax-Regular"/>
+          <w:lang w:val="es-419"/>
+        </w:rPr>
+        <w:t xml:space="preserve">n particular usamos los threads </w:t>
+      </w:r>
+      <w:r>
+        <w:rPr>
+          <w:rFonts w:ascii="Dax-Regular" w:hAnsi="Dax-Regular"/>
+          <w:lang w:val="es-419"/>
+        </w:rPr>
+        <w:t>en los que si se puede cambiar el limite de recursión, a diferencia de</w:t>
+      </w:r>
+      <w:r>
+        <w:rPr>
+          <w:rFonts w:ascii="Dax-Regular" w:hAnsi="Dax-Regular"/>
+          <w:lang w:val="es-419"/>
+        </w:rPr>
+        <w:t xml:space="preserve"> un programa normal.</w:t>
+      </w:r>
     </w:p>
     <w:p>
       <w:pPr>
@@ -707,6 +658,71 @@
           <w:lang w:val="es-419"/>
         </w:rPr>
       </w:pPr>
+      <w:r>
+        <w:rPr>
+          <w:rFonts w:ascii="Dax-Regular" w:hAnsi="Dax-Regular"/>
+          <w:lang w:val="es-419"/>
+        </w:rPr>
+        <w:t xml:space="preserve">Muchos de los algoritmos en grafos son recursivos, especialmente los que se basan en </w:t>
+      </w:r>
+      <w:r>
+        <w:rPr>
+          <w:rFonts w:ascii="Dax-Regular" w:hAnsi="Dax-Regular"/>
+          <w:lang w:val="es-419"/>
+        </w:rPr>
+        <w:t>DFS.</w:t>
+      </w:r>
+      <w:r>
+        <w:rPr>
+          <w:rFonts w:ascii="Dax-Regular" w:hAnsi="Dax-Regular"/>
+          <w:lang w:val="es-419"/>
+        </w:rPr>
+        <w:t xml:space="preserve"> Como se tienen grafos muy grandes y con muchas aristas, el algoritmo se llama muchas veces de forma recursiva</w:t>
+      </w:r>
+      <w:r>
+        <w:rPr>
+          <w:rFonts w:ascii="Dax-Regular" w:hAnsi="Dax-Regular"/>
+          <w:lang w:val="es-419"/>
+        </w:rPr>
+        <w:t xml:space="preserve"> y supera el límite de recursión de Python</w:t>
+      </w:r>
+      <w:r>
+        <w:rPr>
+          <w:rFonts w:ascii="Dax-Regular" w:hAnsi="Dax-Regular"/>
+          <w:lang w:val="es-419"/>
+        </w:rPr>
+        <w:t xml:space="preserve">. Esto implica que </w:t>
+      </w:r>
+      <w:r>
+        <w:rPr>
+          <w:rFonts w:ascii="Dax-Regular" w:hAnsi="Dax-Regular"/>
+          <w:lang w:val="es-419"/>
+        </w:rPr>
+        <w:t xml:space="preserve">Phyton (o el intérprete) </w:t>
+      </w:r>
+      <w:r>
+        <w:rPr>
+          <w:rFonts w:ascii="Dax-Regular" w:hAnsi="Dax-Regular"/>
+          <w:lang w:val="es-419"/>
+        </w:rPr>
+        <w:t xml:space="preserve">supone que se entró en una recursión infinita de la cual no se va a </w:t>
+      </w:r>
+      <w:r>
+        <w:rPr>
+          <w:rFonts w:ascii="Dax-Regular" w:hAnsi="Dax-Regular"/>
+          <w:lang w:val="es-419"/>
+        </w:rPr>
+        <w:t xml:space="preserve">salir, aunque no sea así y termina el programa de forma no deseada. </w:t>
+      </w:r>
+    </w:p>
+    <w:p>
+      <w:pPr>
+        <w:pStyle w:val="Prrafodelista"/>
+        <w:rPr>
+          <w:rFonts w:ascii="Dax-Regular" w:hAnsi="Dax-Regular"/>
+          <w:lang w:val="es-419"/>
+        </w:rPr>
+      </w:pPr>
     </w:p>
     <w:p>
       <w:pPr>
@@ -740,6 +756,38 @@
           <w:lang w:val="es-419"/>
         </w:rPr>
       </w:pPr>
+      <w:r>
+        <w:rPr>
+          <w:rFonts w:ascii="Dax-Regular" w:hAnsi="Dax-Regular"/>
+          <w:lang w:val="es-419"/>
+        </w:rPr>
+        <w:t xml:space="preserve">Usualmente el limite de recursión es 1000 </w:t>
+      </w:r>
+      <w:r>
+        <w:rPr>
+          <w:rFonts w:ascii="Dax-Regular" w:hAnsi="Dax-Regular"/>
+          <w:lang w:val="es-419"/>
+        </w:rPr>
+        <w:t>llamados de la función</w:t>
+      </w:r>
+      <w:r>
+        <w:rPr>
+          <w:rFonts w:ascii="Dax-Regular" w:hAnsi="Dax-Regular"/>
+          <w:lang w:val="es-419"/>
+        </w:rPr>
+        <w:t>.</w:t>
+      </w:r>
+    </w:p>
+    <w:p>
+      <w:pPr>
+        <w:pStyle w:val="Prrafodelista"/>
+        <w:spacing w:after="0"/>
+        <w:jc w:val="both"/>
+        <w:rPr>
+          <w:rFonts w:ascii="Dax-Regular" w:hAnsi="Dax-Regular"/>
+          <w:lang w:val="es-419"/>
+        </w:rPr>
+      </w:pPr>
     </w:p>
     <w:p>
       <w:pPr>
@@ -766,6 +814,1673 @@
     <w:p>
       <w:pPr>
         <w:pStyle w:val="Prrafodelista"/>
+        <w:spacing w:after="0"/>
+        <w:jc w:val="both"/>
+        <w:rPr>
+          <w:rFonts w:ascii="Dax-Regular" w:hAnsi="Dax-Regular"/>
+          <w:lang w:val="es-419"/>
+        </w:rPr>
+      </w:pPr>
+      <w:r>
+        <w:rPr>
+          <w:rFonts w:ascii="Dax-Regular" w:hAnsi="Dax-Regular"/>
+          <w:lang w:val="es-419"/>
+        </w:rPr>
+        <w:t xml:space="preserve">Maquina </w:t>
+      </w:r>
+      <w:r>
+        <w:rPr>
+          <w:rFonts w:ascii="Dax-Regular" w:hAnsi="Dax-Regular"/>
+          <w:lang w:val="es-419"/>
+        </w:rPr>
+        <w:t>1</w:t>
+      </w:r>
+      <w:r>
+        <w:rPr>
+          <w:rFonts w:ascii="Dax-Regular" w:hAnsi="Dax-Regular"/>
+          <w:lang w:val="es-419"/>
+        </w:rPr>
+        <w:t>:</w:t>
+      </w:r>
+    </w:p>
+    <w:p>
+      <w:pPr>
+        <w:pStyle w:val="Prrafodelista"/>
+        <w:spacing w:after="0"/>
+        <w:jc w:val="both"/>
+        <w:rPr>
+          <w:rFonts w:ascii="Dax-Regular" w:hAnsi="Dax-Regular"/>
+          <w:lang w:val="es-419"/>
+        </w:rPr>
+      </w:pPr>
+    </w:p>
+    <w:tbl>
+      <w:tblPr>
+        <w:tblStyle w:val="Tablaconcuadrcula"/>
+        <w:tblW w:w="0" w:type="auto"/>
+        <w:tblInd w:w="720" w:type="dxa"/>
+        <w:tblLook w:val="04A0" w:firstRow="1" w:lastRow="0" w:firstColumn="1" w:lastColumn="0" w:noHBand="0" w:noVBand="1"/>
+      </w:tblPr>
+      <w:tblGrid>
+        <w:gridCol w:w="2869"/>
+        <w:gridCol w:w="2852"/>
+        <w:gridCol w:w="2909"/>
+      </w:tblGrid>
+      <w:tr>
+        <w:tc>
+          <w:tcPr>
+            <w:tcW w:w="3116" w:type="dxa"/>
+          </w:tcPr>
+          <w:p>
+            <w:pPr>
+              <w:pStyle w:val="Prrafodelista"/>
+              <w:ind w:left="0"/>
+              <w:jc w:val="both"/>
+              <w:rPr>
+                <w:rFonts w:ascii="Dax-Regular" w:hAnsi="Dax-Regular"/>
+                <w:lang w:val="es-419"/>
+              </w:rPr>
+            </w:pPr>
+            <w:r>
+              <w:rPr>
+                <w:rFonts w:ascii="Dax-Regular" w:hAnsi="Dax-Regular"/>
+                <w:lang w:val="es-419"/>
+              </w:rPr>
+              <w:t>Vértices</w:t>
+            </w:r>
+          </w:p>
+        </w:tc>
+        <w:tc>
+          <w:tcPr>
+            <w:tcW w:w="3117" w:type="dxa"/>
+          </w:tcPr>
+          <w:p>
+            <w:pPr>
+              <w:pStyle w:val="Prrafodelista"/>
+              <w:ind w:left="0"/>
+              <w:jc w:val="both"/>
+              <w:rPr>
+                <w:rFonts w:ascii="Dax-Regular" w:hAnsi="Dax-Regular"/>
+                <w:lang w:val="es-419"/>
+              </w:rPr>
+            </w:pPr>
+            <w:r>
+              <w:rPr>
+                <w:rFonts w:ascii="Dax-Regular" w:hAnsi="Dax-Regular"/>
+                <w:lang w:val="es-419"/>
+              </w:rPr>
+              <w:t>Arcos</w:t>
+            </w:r>
+          </w:p>
+        </w:tc>
+        <w:tc>
+          <w:tcPr>
+            <w:tcW w:w="3117" w:type="dxa"/>
+          </w:tcPr>
+          <w:p>
+            <w:pPr>
+              <w:pStyle w:val="Prrafodelista"/>
+              <w:ind w:left="0"/>
+              <w:jc w:val="both"/>
+              <w:rPr>
+                <w:rFonts w:ascii="Dax-Regular" w:hAnsi="Dax-Regular"/>
+                <w:lang w:val="es-419"/>
+              </w:rPr>
+            </w:pPr>
+            <w:r>
+              <w:rPr>
+                <w:rFonts w:ascii="Dax-Regular" w:hAnsi="Dax-Regular"/>
+                <w:lang w:val="es-419"/>
+              </w:rPr>
+              <w:t>Tiempo</w:t>
+            </w:r>
+          </w:p>
+        </w:tc>
+      </w:tr>
+      <w:tr>
+        <w:tc>
+          <w:tcPr>
+            <w:tcW w:w="3116" w:type="dxa"/>
+          </w:tcPr>
+          <w:p>
+            <w:pPr>
+              <w:pStyle w:val="Prrafodelista"/>
+              <w:ind w:left="0"/>
+              <w:jc w:val="both"/>
+              <w:rPr>
+                <w:rFonts w:ascii="Dax-Regular" w:hAnsi="Dax-Regular"/>
+                <w:lang w:val="es-419"/>
+              </w:rPr>
+            </w:pPr>
+            <w:r>
+              <w:rPr>
+                <w:rFonts w:ascii="Dax-Regular" w:hAnsi="Dax-Regular"/>
+                <w:lang w:val="es-419"/>
+              </w:rPr>
+              <w:t>74</w:t>
+            </w:r>
+          </w:p>
+        </w:tc>
+        <w:tc>
+          <w:tcPr>
+            <w:tcW w:w="3117" w:type="dxa"/>
+          </w:tcPr>
+          <w:p>
+            <w:pPr>
+              <w:pStyle w:val="Prrafodelista"/>
+              <w:ind w:left="0"/>
+              <w:jc w:val="both"/>
+              <w:rPr>
+                <w:rFonts w:ascii="Dax-Regular" w:hAnsi="Dax-Regular"/>
+                <w:lang w:val="es-419"/>
+              </w:rPr>
+            </w:pPr>
+            <w:r>
+              <w:rPr>
+                <w:rFonts w:ascii="Dax-Regular" w:hAnsi="Dax-Regular"/>
+                <w:lang w:val="es-419"/>
+              </w:rPr>
+              <w:t>73</w:t>
+            </w:r>
+          </w:p>
+        </w:tc>
+        <w:tc>
+          <w:tcPr>
+            <w:tcW w:w="3117" w:type="dxa"/>
+          </w:tcPr>
+          <w:p>
+            <w:pPr>
+              <w:pStyle w:val="Prrafodelista"/>
+              <w:ind w:left="0"/>
+              <w:jc w:val="both"/>
+              <w:rPr>
+                <w:rFonts w:ascii="Dax-Regular" w:hAnsi="Dax-Regular"/>
+                <w:lang w:val="es-419"/>
+              </w:rPr>
+            </w:pPr>
+            <w:r>
+              <w:rPr>
+                <w:rFonts w:ascii="Dax-Regular" w:hAnsi="Dax-Regular"/>
+                <w:lang w:val="es-419"/>
+              </w:rPr>
+              <w:t>25.949</w:t>
+            </w:r>
+            <w:r>
+              <w:rPr>
+                <w:rFonts w:ascii="Dax-Regular" w:hAnsi="Dax-Regular"/>
+                <w:lang w:val="es-419"/>
+              </w:rPr>
+              <w:t>1</w:t>
+            </w:r>
+          </w:p>
+        </w:tc>
+      </w:tr>
+      <w:tr>
+        <w:tc>
+          <w:tcPr>
+            <w:tcW w:w="3116" w:type="dxa"/>
+          </w:tcPr>
+          <w:p>
+            <w:pPr>
+              <w:pStyle w:val="Prrafodelista"/>
+              <w:ind w:left="0"/>
+              <w:jc w:val="both"/>
+              <w:rPr>
+                <w:rFonts w:ascii="Dax-Regular" w:hAnsi="Dax-Regular"/>
+                <w:lang w:val="es-419"/>
+              </w:rPr>
+            </w:pPr>
+            <w:r>
+              <w:rPr>
+                <w:rFonts w:ascii="Dax-Regular" w:hAnsi="Dax-Regular"/>
+                <w:lang w:val="es-419"/>
+              </w:rPr>
+              <w:t>146</w:t>
+            </w:r>
+          </w:p>
+        </w:tc>
+        <w:tc>
+          <w:tcPr>
+            <w:tcW w:w="3117" w:type="dxa"/>
+          </w:tcPr>
+          <w:p>
+            <w:pPr>
+              <w:pStyle w:val="Prrafodelista"/>
+              <w:ind w:left="0"/>
+              <w:jc w:val="both"/>
+              <w:rPr>
+                <w:rFonts w:ascii="Dax-Regular" w:hAnsi="Dax-Regular"/>
+                <w:lang w:val="es-419"/>
+              </w:rPr>
+            </w:pPr>
+            <w:r>
+              <w:rPr>
+                <w:rFonts w:ascii="Dax-Regular" w:hAnsi="Dax-Regular"/>
+                <w:lang w:val="es-419"/>
+              </w:rPr>
+              <w:t>146</w:t>
+            </w:r>
+          </w:p>
+        </w:tc>
+        <w:tc>
+          <w:tcPr>
+            <w:tcW w:w="3117" w:type="dxa"/>
+          </w:tcPr>
+          <w:p>
+            <w:pPr>
+              <w:pStyle w:val="Prrafodelista"/>
+              <w:ind w:left="0"/>
+              <w:jc w:val="both"/>
+              <w:rPr>
+                <w:rFonts w:ascii="Dax-Regular" w:hAnsi="Dax-Regular"/>
+                <w:lang w:val="es-419"/>
+              </w:rPr>
+            </w:pPr>
+            <w:r>
+              <w:rPr>
+                <w:rFonts w:ascii="Dax-Regular" w:hAnsi="Dax-Regular"/>
+                <w:lang w:val="es-419"/>
+              </w:rPr>
+              <w:t>53.7461</w:t>
+            </w:r>
+          </w:p>
+        </w:tc>
+      </w:tr>
+      <w:tr>
+        <w:tc>
+          <w:tcPr>
+            <w:tcW w:w="3116" w:type="dxa"/>
+          </w:tcPr>
+          <w:p>
+            <w:pPr>
+              <w:pStyle w:val="Prrafodelista"/>
+              <w:ind w:left="0"/>
+              <w:jc w:val="both"/>
+              <w:rPr>
+                <w:rFonts w:ascii="Dax-Regular" w:hAnsi="Dax-Regular"/>
+                <w:lang w:val="es-419"/>
+              </w:rPr>
+            </w:pPr>
+            <w:r>
+              <w:rPr>
+                <w:rFonts w:ascii="Dax-Regular" w:hAnsi="Dax-Regular"/>
+                <w:lang w:val="es-419"/>
+              </w:rPr>
+              <w:t>295</w:t>
+            </w:r>
+          </w:p>
+        </w:tc>
+        <w:tc>
+          <w:tcPr>
+            <w:tcW w:w="3117" w:type="dxa"/>
+          </w:tcPr>
+          <w:p>
+            <w:pPr>
+              <w:pStyle w:val="Prrafodelista"/>
+              <w:ind w:left="0"/>
+              <w:jc w:val="both"/>
+              <w:rPr>
+                <w:rFonts w:ascii="Dax-Regular" w:hAnsi="Dax-Regular"/>
+                <w:lang w:val="es-419"/>
+              </w:rPr>
+            </w:pPr>
+            <w:r>
+              <w:rPr>
+                <w:rFonts w:ascii="Dax-Regular" w:hAnsi="Dax-Regular"/>
+                <w:lang w:val="es-419"/>
+              </w:rPr>
+              <w:t>382</w:t>
+            </w:r>
+          </w:p>
+        </w:tc>
+        <w:tc>
+          <w:tcPr>
+            <w:tcW w:w="3117" w:type="dxa"/>
+          </w:tcPr>
+          <w:p>
+            <w:pPr>
+              <w:jc w:val="both"/>
+              <w:rPr>
+                <w:rFonts w:ascii="Dax-Regular" w:hAnsi="Dax-Regular"/>
+                <w:lang w:val="es-419"/>
+              </w:rPr>
+            </w:pPr>
+            <w:r>
+              <w:rPr>
+                <w:rFonts w:ascii="Dax-Regular" w:hAnsi="Dax-Regular"/>
+                <w:lang w:val="es-419"/>
+              </w:rPr>
+              <w:t>54.540</w:t>
+            </w:r>
+            <w:r>
+              <w:rPr>
+                <w:rFonts w:ascii="Dax-Regular" w:hAnsi="Dax-Regular"/>
+                <w:lang w:val="es-419"/>
+              </w:rPr>
+              <w:t>7</w:t>
+            </w:r>
+          </w:p>
+        </w:tc>
+      </w:tr>
+      <w:tr>
+        <w:tc>
+          <w:tcPr>
+            <w:tcW w:w="3116" w:type="dxa"/>
+          </w:tcPr>
+          <w:p>
+            <w:pPr>
+              <w:pStyle w:val="Prrafodelista"/>
+              <w:ind w:left="0"/>
+              <w:jc w:val="both"/>
+              <w:rPr>
+                <w:rFonts w:ascii="Dax-Regular" w:hAnsi="Dax-Regular"/>
+                <w:lang w:val="es-419"/>
+              </w:rPr>
+            </w:pPr>
+            <w:r>
+              <w:rPr>
+                <w:rFonts w:ascii="Dax-Regular" w:hAnsi="Dax-Regular"/>
+                <w:lang w:val="es-419"/>
+              </w:rPr>
+              <w:t>984</w:t>
+            </w:r>
+          </w:p>
+        </w:tc>
+        <w:tc>
+          <w:tcPr>
+            <w:tcW w:w="3117" w:type="dxa"/>
+          </w:tcPr>
+          <w:p>
+            <w:pPr>
+              <w:pStyle w:val="Prrafodelista"/>
+              <w:ind w:left="0"/>
+              <w:jc w:val="both"/>
+              <w:rPr>
+                <w:rFonts w:ascii="Dax-Regular" w:hAnsi="Dax-Regular"/>
+                <w:lang w:val="es-419"/>
+              </w:rPr>
+            </w:pPr>
+            <w:r>
+              <w:rPr>
+                <w:rFonts w:ascii="Dax-Regular" w:hAnsi="Dax-Regular"/>
+                <w:lang w:val="es-419"/>
+              </w:rPr>
+              <w:t>1633</w:t>
+            </w:r>
+          </w:p>
+        </w:tc>
+        <w:tc>
+          <w:tcPr>
+            <w:tcW w:w="3117" w:type="dxa"/>
+          </w:tcPr>
+          <w:p>
+            <w:pPr>
+              <w:pStyle w:val="Prrafodelista"/>
+              <w:ind w:left="0"/>
+              <w:jc w:val="both"/>
+              <w:rPr>
+                <w:rFonts w:ascii="Dax-Regular" w:hAnsi="Dax-Regular"/>
+                <w:lang w:val="es-419"/>
+              </w:rPr>
+            </w:pPr>
+            <w:r>
+              <w:rPr>
+                <w:rFonts w:ascii="Dax-Regular" w:hAnsi="Dax-Regular"/>
+                <w:lang w:val="es-419"/>
+              </w:rPr>
+              <w:t>263.994</w:t>
+            </w:r>
+            <w:r>
+              <w:rPr>
+                <w:rFonts w:ascii="Dax-Regular" w:hAnsi="Dax-Regular"/>
+                <w:lang w:val="es-419"/>
+              </w:rPr>
+              <w:t>7</w:t>
+            </w:r>
+          </w:p>
+        </w:tc>
+      </w:tr>
+      <w:tr>
+        <w:tc>
+          <w:tcPr>
+            <w:tcW w:w="3116" w:type="dxa"/>
+          </w:tcPr>
+          <w:p>
+            <w:pPr>
+              <w:pStyle w:val="Prrafodelista"/>
+              <w:ind w:left="0"/>
+              <w:jc w:val="both"/>
+              <w:rPr>
+                <w:rFonts w:ascii="Dax-Regular" w:hAnsi="Dax-Regular"/>
+                <w:lang w:val="es-419"/>
+              </w:rPr>
+            </w:pPr>
+            <w:r>
+              <w:rPr>
+                <w:rFonts w:ascii="Dax-Regular" w:hAnsi="Dax-Regular"/>
+                <w:lang w:val="es-419"/>
+              </w:rPr>
+              <w:t>1954</w:t>
+            </w:r>
+          </w:p>
+        </w:tc>
+        <w:tc>
+          <w:tcPr>
+            <w:tcW w:w="3117" w:type="dxa"/>
+          </w:tcPr>
+          <w:p>
+            <w:pPr>
+              <w:pStyle w:val="Prrafodelista"/>
+              <w:ind w:left="0"/>
+              <w:jc w:val="both"/>
+              <w:rPr>
+                <w:rFonts w:ascii="Dax-Regular" w:hAnsi="Dax-Regular"/>
+                <w:lang w:val="es-419"/>
+              </w:rPr>
+            </w:pPr>
+            <w:r>
+              <w:rPr>
+                <w:rFonts w:ascii="Dax-Regular" w:hAnsi="Dax-Regular"/>
+                <w:lang w:val="es-419"/>
+              </w:rPr>
+              <w:t>3560</w:t>
+            </w:r>
+          </w:p>
+        </w:tc>
+        <w:tc>
+          <w:tcPr>
+            <w:tcW w:w="3117" w:type="dxa"/>
+          </w:tcPr>
+          <w:p>
+            <w:pPr>
+              <w:pStyle w:val="Prrafodelista"/>
+              <w:ind w:left="0"/>
+              <w:jc w:val="both"/>
+              <w:rPr>
+                <w:rFonts w:ascii="Dax-Regular" w:hAnsi="Dax-Regular"/>
+                <w:lang w:val="es-419"/>
+              </w:rPr>
+            </w:pPr>
+            <w:r>
+              <w:rPr>
+                <w:rFonts w:ascii="Dax-Regular" w:hAnsi="Dax-Regular"/>
+                <w:lang w:val="es-419"/>
+              </w:rPr>
+              <w:t>885.9763</w:t>
+            </w:r>
+          </w:p>
+        </w:tc>
+      </w:tr>
+      <w:tr>
+        <w:tc>
+          <w:tcPr>
+            <w:tcW w:w="3116" w:type="dxa"/>
+          </w:tcPr>
+          <w:p>
+            <w:pPr>
+              <w:pStyle w:val="Prrafodelista"/>
+              <w:ind w:left="0"/>
+              <w:jc w:val="both"/>
+              <w:rPr>
+                <w:rFonts w:ascii="Dax-Regular" w:hAnsi="Dax-Regular"/>
+                <w:lang w:val="es-419"/>
+              </w:rPr>
+            </w:pPr>
+            <w:r>
+              <w:rPr>
+                <w:rFonts w:ascii="Dax-Regular" w:hAnsi="Dax-Regular"/>
+                <w:lang w:val="es-419"/>
+              </w:rPr>
+              <w:t>2922</w:t>
+            </w:r>
+          </w:p>
+        </w:tc>
+        <w:tc>
+          <w:tcPr>
+            <w:tcW w:w="3117" w:type="dxa"/>
+          </w:tcPr>
+          <w:p>
+            <w:pPr>
+              <w:pStyle w:val="Prrafodelista"/>
+              <w:ind w:left="0"/>
+              <w:jc w:val="both"/>
+              <w:rPr>
+                <w:rFonts w:ascii="Dax-Regular" w:hAnsi="Dax-Regular"/>
+                <w:lang w:val="es-419"/>
+              </w:rPr>
+            </w:pPr>
+            <w:r>
+              <w:rPr>
+                <w:rFonts w:ascii="Dax-Regular" w:hAnsi="Dax-Regular"/>
+                <w:lang w:val="es-419"/>
+              </w:rPr>
+              <w:t>5773</w:t>
+            </w:r>
+          </w:p>
+        </w:tc>
+        <w:tc>
+          <w:tcPr>
+            <w:tcW w:w="3117" w:type="dxa"/>
+          </w:tcPr>
+          <w:p>
+            <w:pPr>
+              <w:pStyle w:val="Prrafodelista"/>
+              <w:ind w:left="0"/>
+              <w:jc w:val="both"/>
+              <w:rPr>
+                <w:rFonts w:ascii="Dax-Regular" w:hAnsi="Dax-Regular"/>
+                <w:lang w:val="es-419"/>
+              </w:rPr>
+            </w:pPr>
+            <w:r>
+              <w:rPr>
+                <w:rFonts w:ascii="Dax-Regular" w:hAnsi="Dax-Regular"/>
+                <w:lang w:val="es-419"/>
+              </w:rPr>
+              <w:t>1451.179</w:t>
+            </w:r>
+            <w:r>
+              <w:rPr>
+                <w:rFonts w:ascii="Dax-Regular" w:hAnsi="Dax-Regular"/>
+                <w:lang w:val="es-419"/>
+              </w:rPr>
+              <w:t>5</w:t>
+            </w:r>
+          </w:p>
+        </w:tc>
+      </w:tr>
+      <w:tr>
+        <w:tc>
+          <w:tcPr>
+            <w:tcW w:w="3116" w:type="dxa"/>
+          </w:tcPr>
+          <w:p>
+            <w:pPr>
+              <w:pStyle w:val="Prrafodelista"/>
+              <w:ind w:left="0"/>
+              <w:jc w:val="both"/>
+              <w:rPr>
+                <w:rFonts w:ascii="Dax-Regular" w:hAnsi="Dax-Regular"/>
+                <w:lang w:val="es-419"/>
+              </w:rPr>
+            </w:pPr>
+            <w:r>
+              <w:rPr>
+                <w:rFonts w:ascii="Dax-Regular" w:hAnsi="Dax-Regular"/>
+                <w:lang w:val="es-419"/>
+              </w:rPr>
+              <w:t>6829</w:t>
+            </w:r>
+          </w:p>
+        </w:tc>
+        <w:tc>
+          <w:tcPr>
+            <w:tcW w:w="3117" w:type="dxa"/>
+          </w:tcPr>
+          <w:p>
+            <w:pPr>
+              <w:pStyle w:val="Prrafodelista"/>
+              <w:ind w:left="0"/>
+              <w:jc w:val="both"/>
+              <w:rPr>
+                <w:rFonts w:ascii="Dax-Regular" w:hAnsi="Dax-Regular"/>
+                <w:lang w:val="es-419"/>
+              </w:rPr>
+            </w:pPr>
+            <w:r>
+              <w:rPr>
+                <w:rFonts w:ascii="Dax-Regular" w:hAnsi="Dax-Regular"/>
+                <w:lang w:val="es-419"/>
+              </w:rPr>
+              <w:t>15334</w:t>
+            </w:r>
+          </w:p>
+        </w:tc>
+        <w:tc>
+          <w:tcPr>
+            <w:tcW w:w="3117" w:type="dxa"/>
+          </w:tcPr>
+          <w:p>
+            <w:pPr>
+              <w:pStyle w:val="Prrafodelista"/>
+              <w:ind w:left="0"/>
+              <w:jc w:val="both"/>
+              <w:rPr>
+                <w:rFonts w:ascii="Dax-Regular" w:hAnsi="Dax-Regular"/>
+                <w:lang w:val="es-419"/>
+              </w:rPr>
+            </w:pPr>
+            <w:r>
+              <w:rPr>
+                <w:rFonts w:ascii="Dax-Regular" w:hAnsi="Dax-Regular"/>
+                <w:lang w:val="es-419"/>
+              </w:rPr>
+              <w:t>5181.789</w:t>
+            </w:r>
+            <w:r>
+              <w:rPr>
+                <w:rFonts w:ascii="Dax-Regular" w:hAnsi="Dax-Regular"/>
+                <w:lang w:val="es-419"/>
+              </w:rPr>
+              <w:t>7</w:t>
+            </w:r>
+          </w:p>
+        </w:tc>
+      </w:tr>
+      <w:tr>
+        <w:tc>
+          <w:tcPr>
+            <w:tcW w:w="3116" w:type="dxa"/>
+          </w:tcPr>
+          <w:p>
+            <w:pPr>
+              <w:pStyle w:val="Prrafodelista"/>
+              <w:ind w:left="0"/>
+              <w:rPr>
+                <w:rFonts w:ascii="Dax-Regular" w:hAnsi="Dax-Regular"/>
+                <w:lang w:val="es-419"/>
+              </w:rPr>
+            </w:pPr>
+            <w:r>
+              <w:rPr>
+                <w:rFonts w:ascii="Dax-Regular" w:hAnsi="Dax-Regular"/>
+                <w:lang w:val="es-419"/>
+              </w:rPr>
+              <w:t>9767</w:t>
+            </w:r>
+          </w:p>
+        </w:tc>
+        <w:tc>
+          <w:tcPr>
+            <w:tcW w:w="3117" w:type="dxa"/>
+          </w:tcPr>
+          <w:p>
+            <w:pPr>
+              <w:pStyle w:val="Prrafodelista"/>
+              <w:ind w:left="0"/>
+              <w:jc w:val="both"/>
+              <w:rPr>
+                <w:rFonts w:ascii="Dax-Regular" w:hAnsi="Dax-Regular"/>
+                <w:lang w:val="es-419"/>
+              </w:rPr>
+            </w:pPr>
+            <w:r>
+              <w:rPr>
+                <w:rFonts w:ascii="Dax-Regular" w:hAnsi="Dax-Regular"/>
+                <w:lang w:val="es-419"/>
+              </w:rPr>
+              <w:t>22758</w:t>
+            </w:r>
+          </w:p>
+        </w:tc>
+        <w:tc>
+          <w:tcPr>
+            <w:tcW w:w="3117" w:type="dxa"/>
+          </w:tcPr>
+          <w:p>
+            <w:pPr>
+              <w:pStyle w:val="Prrafodelista"/>
+              <w:ind w:left="0"/>
+              <w:jc w:val="both"/>
+              <w:rPr>
+                <w:rFonts w:ascii="Dax-Regular" w:hAnsi="Dax-Regular"/>
+                <w:lang w:val="es-419"/>
+              </w:rPr>
+            </w:pPr>
+            <w:r>
+              <w:rPr>
+                <w:rFonts w:ascii="Dax-Regular" w:hAnsi="Dax-Regular"/>
+                <w:lang w:val="es-419"/>
+              </w:rPr>
+              <w:t>15479.5549</w:t>
+            </w:r>
+          </w:p>
+        </w:tc>
+      </w:tr>
+      <w:tr>
+        <w:tc>
+          <w:tcPr>
+            <w:tcW w:w="3116" w:type="dxa"/>
+          </w:tcPr>
+          <w:p>
+            <w:pPr>
+              <w:pStyle w:val="Prrafodelista"/>
+              <w:ind w:left="0"/>
+              <w:jc w:val="both"/>
+              <w:rPr>
+                <w:rFonts w:ascii="Dax-Regular" w:hAnsi="Dax-Regular"/>
+                <w:lang w:val="es-419"/>
+              </w:rPr>
+            </w:pPr>
+            <w:r>
+              <w:rPr>
+                <w:rFonts w:ascii="Dax-Regular" w:hAnsi="Dax-Regular"/>
+                <w:lang w:val="es-419"/>
+              </w:rPr>
+              <w:t>13535</w:t>
+            </w:r>
+          </w:p>
+        </w:tc>
+        <w:tc>
+          <w:tcPr>
+            <w:tcW w:w="3117" w:type="dxa"/>
+          </w:tcPr>
+          <w:p>
+            <w:pPr>
+              <w:pStyle w:val="Prrafodelista"/>
+              <w:ind w:left="0"/>
+              <w:jc w:val="both"/>
+              <w:rPr>
+                <w:rFonts w:ascii="Dax-Regular" w:hAnsi="Dax-Regular"/>
+                <w:lang w:val="es-419"/>
+              </w:rPr>
+            </w:pPr>
+            <w:r>
+              <w:rPr>
+                <w:rFonts w:ascii="Dax-Regular" w:hAnsi="Dax-Regular"/>
+                <w:lang w:val="es-419"/>
+              </w:rPr>
+              <w:t>32270</w:t>
+            </w:r>
+          </w:p>
+        </w:tc>
+        <w:tc>
+          <w:tcPr>
+            <w:tcW w:w="3117" w:type="dxa"/>
+          </w:tcPr>
+          <w:p>
+            <w:pPr>
+              <w:pStyle w:val="Prrafodelista"/>
+              <w:ind w:left="0"/>
+              <w:jc w:val="both"/>
+              <w:rPr>
+                <w:rFonts w:ascii="Dax-Regular" w:hAnsi="Dax-Regular"/>
+                <w:lang w:val="es-419"/>
+              </w:rPr>
+            </w:pPr>
+            <w:r>
+              <w:rPr>
+                <w:rFonts w:ascii="Dax-Regular" w:hAnsi="Dax-Regular"/>
+                <w:lang w:val="es-419"/>
+              </w:rPr>
+              <w:t>26171.8172</w:t>
+            </w:r>
+          </w:p>
+        </w:tc>
+      </w:tr>
+    </w:tbl>
+    <w:p>
+      <w:pPr>
+        <w:pStyle w:val="Prrafodelista"/>
+        <w:spacing w:after="0"/>
+        <w:jc w:val="both"/>
+        <w:rPr>
+          <w:rFonts w:ascii="Dax-Regular" w:hAnsi="Dax-Regular"/>
+          <w:lang w:val="es-419"/>
+        </w:rPr>
+      </w:pPr>
+    </w:p>
+    <w:p>
+      <w:pPr>
+        <w:spacing w:after="0"/>
+        <w:jc w:val="both"/>
+        <w:rPr>
+          <w:rFonts w:ascii="Dax-Regular" w:hAnsi="Dax-Regular"/>
+          <w:lang w:val="es-419"/>
+        </w:rPr>
+      </w:pPr>
+    </w:p>
+    <w:p>
+      <w:pPr>
+        <w:pStyle w:val="Prrafodelista"/>
+        <w:spacing w:after="0"/>
+        <w:jc w:val="both"/>
+        <w:rPr>
+          <w:rFonts w:ascii="Dax-Regular" w:hAnsi="Dax-Regular"/>
+          <w:lang w:val="es-419"/>
+        </w:rPr>
+      </w:pPr>
+      <w:r>
+        <w:rPr>
+          <w:rFonts w:ascii="Dax-Regular" w:hAnsi="Dax-Regular"/>
+          <w:lang w:val="es-419"/>
+        </w:rPr>
+        <w:t>Maquina 2</w:t>
+      </w:r>
+      <w:r>
+        <w:rPr>
+          <w:rFonts w:ascii="Dax-Regular" w:hAnsi="Dax-Regular"/>
+          <w:lang w:val="es-419"/>
+        </w:rPr>
+        <w:t>:</w:t>
+      </w:r>
+    </w:p>
+    <w:p>
+      <w:pPr>
+        <w:pStyle w:val="Prrafodelista"/>
+        <w:spacing w:after="0"/>
+        <w:jc w:val="both"/>
+        <w:rPr>
+          <w:rFonts w:ascii="Dax-Regular" w:hAnsi="Dax-Regular"/>
+          <w:lang w:val="es-419"/>
+        </w:rPr>
+      </w:pPr>
+    </w:p>
+    <w:tbl>
+      <w:tblPr>
+        <w:tblStyle w:val="Tablaconcuadrcula"/>
+        <w:tblW w:w="0" w:type="auto"/>
+        <w:tblInd w:w="720" w:type="dxa"/>
+        <w:tblLook w:val="04A0" w:firstRow="1" w:lastRow="0" w:firstColumn="1" w:lastColumn="0" w:noHBand="0" w:noVBand="1"/>
+      </w:tblPr>
+      <w:tblGrid>
+        <w:gridCol w:w="2869"/>
+        <w:gridCol w:w="2852"/>
+        <w:gridCol w:w="2909"/>
+      </w:tblGrid>
+      <w:tr>
+        <w:tc>
+          <w:tcPr>
+            <w:tcW w:w="3116" w:type="dxa"/>
+          </w:tcPr>
+          <w:p>
+            <w:pPr>
+              <w:pStyle w:val="Prrafodelista"/>
+              <w:ind w:left="0"/>
+              <w:jc w:val="both"/>
+              <w:rPr>
+                <w:rFonts w:ascii="Dax-Regular" w:hAnsi="Dax-Regular"/>
+                <w:lang w:val="es-419"/>
+              </w:rPr>
+            </w:pPr>
+            <w:r>
+              <w:rPr>
+                <w:rFonts w:ascii="Dax-Regular" w:hAnsi="Dax-Regular"/>
+                <w:lang w:val="es-419"/>
+              </w:rPr>
+              <w:t>Vértices</w:t>
+            </w:r>
+          </w:p>
+        </w:tc>
+        <w:tc>
+          <w:tcPr>
+            <w:tcW w:w="3117" w:type="dxa"/>
+          </w:tcPr>
+          <w:p>
+            <w:pPr>
+              <w:pStyle w:val="Prrafodelista"/>
+              <w:ind w:left="0"/>
+              <w:jc w:val="both"/>
+              <w:rPr>
+                <w:rFonts w:ascii="Dax-Regular" w:hAnsi="Dax-Regular"/>
+                <w:lang w:val="es-419"/>
+              </w:rPr>
+            </w:pPr>
+            <w:r>
+              <w:rPr>
+                <w:rFonts w:ascii="Dax-Regular" w:hAnsi="Dax-Regular"/>
+                <w:lang w:val="es-419"/>
+              </w:rPr>
+              <w:t>Arcos</w:t>
+            </w:r>
+          </w:p>
+        </w:tc>
+        <w:tc>
+          <w:tcPr>
+            <w:tcW w:w="3117" w:type="dxa"/>
+          </w:tcPr>
+          <w:p>
+            <w:pPr>
+              <w:pStyle w:val="Prrafodelista"/>
+              <w:ind w:left="0"/>
+              <w:jc w:val="both"/>
+              <w:rPr>
+                <w:rFonts w:ascii="Dax-Regular" w:hAnsi="Dax-Regular"/>
+                <w:lang w:val="es-419"/>
+              </w:rPr>
+            </w:pPr>
+            <w:r>
+              <w:rPr>
+                <w:rFonts w:ascii="Dax-Regular" w:hAnsi="Dax-Regular"/>
+                <w:lang w:val="es-419"/>
+              </w:rPr>
+              <w:t>Tiempo</w:t>
+            </w:r>
+          </w:p>
+        </w:tc>
+      </w:tr>
+      <w:tr>
+        <w:tc>
+          <w:tcPr>
+            <w:tcW w:w="3116" w:type="dxa"/>
+          </w:tcPr>
+          <w:p>
+            <w:pPr>
+              <w:pStyle w:val="Prrafodelista"/>
+              <w:ind w:left="0"/>
+              <w:jc w:val="both"/>
+              <w:rPr>
+                <w:rFonts w:ascii="Dax-Regular" w:hAnsi="Dax-Regular"/>
+                <w:lang w:val="es-419"/>
+              </w:rPr>
+            </w:pPr>
+            <w:r>
+              <w:rPr>
+                <w:rFonts w:ascii="Dax-Regular" w:hAnsi="Dax-Regular"/>
+                <w:lang w:val="es-419"/>
+              </w:rPr>
+              <w:t>74</w:t>
+            </w:r>
+          </w:p>
+        </w:tc>
+        <w:tc>
+          <w:tcPr>
+            <w:tcW w:w="3117" w:type="dxa"/>
+          </w:tcPr>
+          <w:p>
+            <w:pPr>
+              <w:pStyle w:val="Prrafodelista"/>
+              <w:ind w:left="0"/>
+              <w:jc w:val="both"/>
+              <w:rPr>
+                <w:rFonts w:ascii="Dax-Regular" w:hAnsi="Dax-Regular"/>
+                <w:lang w:val="es-419"/>
+              </w:rPr>
+            </w:pPr>
+            <w:r>
+              <w:rPr>
+                <w:rFonts w:ascii="Dax-Regular" w:hAnsi="Dax-Regular"/>
+                <w:lang w:val="es-419"/>
+              </w:rPr>
+              <w:t>73</w:t>
+            </w:r>
+          </w:p>
+        </w:tc>
+        <w:tc>
+          <w:tcPr>
+            <w:tcW w:w="3117" w:type="dxa"/>
+          </w:tcPr>
+          <w:p>
+            <w:pPr>
+              <w:pStyle w:val="Prrafodelista"/>
+              <w:ind w:left="0"/>
+              <w:jc w:val="both"/>
+              <w:rPr>
+                <w:rFonts w:ascii="Dax-Regular" w:hAnsi="Dax-Regular"/>
+                <w:lang w:val="es-419"/>
+              </w:rPr>
+            </w:pPr>
+            <w:r>
+              <w:rPr>
+                <w:rFonts w:ascii="Dax-Regular" w:hAnsi="Dax-Regular"/>
+                <w:lang w:val="es-419"/>
+              </w:rPr>
+              <w:t>25.949</w:t>
+            </w:r>
+            <w:r>
+              <w:rPr>
+                <w:rFonts w:ascii="Dax-Regular" w:hAnsi="Dax-Regular"/>
+                <w:lang w:val="es-419"/>
+              </w:rPr>
+              <w:t>1</w:t>
+            </w:r>
+          </w:p>
+        </w:tc>
+      </w:tr>
+      <w:tr>
+        <w:tc>
+          <w:tcPr>
+            <w:tcW w:w="3116" w:type="dxa"/>
+          </w:tcPr>
+          <w:p>
+            <w:pPr>
+              <w:pStyle w:val="Prrafodelista"/>
+              <w:ind w:left="0"/>
+              <w:jc w:val="both"/>
+              <w:rPr>
+                <w:rFonts w:ascii="Dax-Regular" w:hAnsi="Dax-Regular"/>
+                <w:lang w:val="es-419"/>
+              </w:rPr>
+            </w:pPr>
+            <w:r>
+              <w:rPr>
+                <w:rFonts w:ascii="Dax-Regular" w:hAnsi="Dax-Regular"/>
+                <w:lang w:val="es-419"/>
+              </w:rPr>
+              <w:t>146</w:t>
+            </w:r>
+          </w:p>
+        </w:tc>
+        <w:tc>
+          <w:tcPr>
+            <w:tcW w:w="3117" w:type="dxa"/>
+          </w:tcPr>
+          <w:p>
+            <w:pPr>
+              <w:pStyle w:val="Prrafodelista"/>
+              <w:ind w:left="0"/>
+              <w:jc w:val="both"/>
+              <w:rPr>
+                <w:rFonts w:ascii="Dax-Regular" w:hAnsi="Dax-Regular"/>
+                <w:lang w:val="es-419"/>
+              </w:rPr>
+            </w:pPr>
+            <w:r>
+              <w:rPr>
+                <w:rFonts w:ascii="Dax-Regular" w:hAnsi="Dax-Regular"/>
+                <w:lang w:val="es-419"/>
+              </w:rPr>
+              <w:t>146</w:t>
+            </w:r>
+          </w:p>
+        </w:tc>
+        <w:tc>
+          <w:tcPr>
+            <w:tcW w:w="3117" w:type="dxa"/>
+          </w:tcPr>
+          <w:p>
+            <w:pPr>
+              <w:pStyle w:val="Prrafodelista"/>
+              <w:ind w:left="0"/>
+              <w:jc w:val="both"/>
+              <w:rPr>
+                <w:rFonts w:ascii="Dax-Regular" w:hAnsi="Dax-Regular"/>
+                <w:lang w:val="es-419"/>
+              </w:rPr>
+            </w:pPr>
+            <w:r>
+              <w:rPr>
+                <w:rFonts w:ascii="Dax-Regular" w:hAnsi="Dax-Regular"/>
+                <w:lang w:val="es-419"/>
+              </w:rPr>
+              <w:t>53.7461</w:t>
+            </w:r>
+          </w:p>
+        </w:tc>
+      </w:tr>
+      <w:tr>
+        <w:tc>
+          <w:tcPr>
+            <w:tcW w:w="3116" w:type="dxa"/>
+          </w:tcPr>
+          <w:p>
+            <w:pPr>
+              <w:pStyle w:val="Prrafodelista"/>
+              <w:ind w:left="0"/>
+              <w:jc w:val="both"/>
+              <w:rPr>
+                <w:rFonts w:ascii="Dax-Regular" w:hAnsi="Dax-Regular"/>
+                <w:lang w:val="es-419"/>
+              </w:rPr>
+            </w:pPr>
+            <w:r>
+              <w:rPr>
+                <w:rFonts w:ascii="Dax-Regular" w:hAnsi="Dax-Regular"/>
+                <w:lang w:val="es-419"/>
+              </w:rPr>
+              <w:t>295</w:t>
+            </w:r>
+          </w:p>
+        </w:tc>
+        <w:tc>
+          <w:tcPr>
+            <w:tcW w:w="3117" w:type="dxa"/>
+          </w:tcPr>
+          <w:p>
+            <w:pPr>
+              <w:pStyle w:val="Prrafodelista"/>
+              <w:ind w:left="0"/>
+              <w:jc w:val="both"/>
+              <w:rPr>
+                <w:rFonts w:ascii="Dax-Regular" w:hAnsi="Dax-Regular"/>
+                <w:lang w:val="es-419"/>
+              </w:rPr>
+            </w:pPr>
+            <w:r>
+              <w:rPr>
+                <w:rFonts w:ascii="Dax-Regular" w:hAnsi="Dax-Regular"/>
+                <w:lang w:val="es-419"/>
+              </w:rPr>
+              <w:t>382</w:t>
+            </w:r>
+          </w:p>
+        </w:tc>
+        <w:tc>
+          <w:tcPr>
+            <w:tcW w:w="3117" w:type="dxa"/>
+          </w:tcPr>
+          <w:p>
+            <w:pPr>
+              <w:jc w:val="both"/>
+              <w:rPr>
+                <w:rFonts w:ascii="Dax-Regular" w:hAnsi="Dax-Regular"/>
+                <w:lang w:val="es-419"/>
+              </w:rPr>
+            </w:pPr>
+            <w:r>
+              <w:rPr>
+                <w:rFonts w:ascii="Dax-Regular" w:hAnsi="Dax-Regular"/>
+                <w:lang w:val="es-419"/>
+              </w:rPr>
+              <w:t>54.540</w:t>
+            </w:r>
+            <w:r>
+              <w:rPr>
+                <w:rFonts w:ascii="Dax-Regular" w:hAnsi="Dax-Regular"/>
+                <w:lang w:val="es-419"/>
+              </w:rPr>
+              <w:t>7</w:t>
+            </w:r>
+          </w:p>
+        </w:tc>
+      </w:tr>
+      <w:tr>
+        <w:tc>
+          <w:tcPr>
+            <w:tcW w:w="3116" w:type="dxa"/>
+          </w:tcPr>
+          <w:p>
+            <w:pPr>
+              <w:pStyle w:val="Prrafodelista"/>
+              <w:ind w:left="0"/>
+              <w:jc w:val="both"/>
+              <w:rPr>
+                <w:rFonts w:ascii="Dax-Regular" w:hAnsi="Dax-Regular"/>
+                <w:lang w:val="es-419"/>
+              </w:rPr>
+            </w:pPr>
+            <w:r>
+              <w:rPr>
+                <w:rFonts w:ascii="Dax-Regular" w:hAnsi="Dax-Regular"/>
+                <w:lang w:val="es-419"/>
+              </w:rPr>
+              <w:t>984</w:t>
+            </w:r>
+          </w:p>
+        </w:tc>
+        <w:tc>
+          <w:tcPr>
+            <w:tcW w:w="3117" w:type="dxa"/>
+          </w:tcPr>
+          <w:p>
+            <w:pPr>
+              <w:pStyle w:val="Prrafodelista"/>
+              <w:ind w:left="0"/>
+              <w:jc w:val="both"/>
+              <w:rPr>
+                <w:rFonts w:ascii="Dax-Regular" w:hAnsi="Dax-Regular"/>
+                <w:lang w:val="es-419"/>
+              </w:rPr>
+            </w:pPr>
+            <w:r>
+              <w:rPr>
+                <w:rFonts w:ascii="Dax-Regular" w:hAnsi="Dax-Regular"/>
+                <w:lang w:val="es-419"/>
+              </w:rPr>
+              <w:t>1633</w:t>
+            </w:r>
+          </w:p>
+        </w:tc>
+        <w:tc>
+          <w:tcPr>
+            <w:tcW w:w="3117" w:type="dxa"/>
+          </w:tcPr>
+          <w:p>
+            <w:pPr>
+              <w:pStyle w:val="Prrafodelista"/>
+              <w:ind w:left="0"/>
+              <w:jc w:val="both"/>
+              <w:rPr>
+                <w:rFonts w:ascii="Dax-Regular" w:hAnsi="Dax-Regular"/>
+                <w:lang w:val="es-419"/>
+              </w:rPr>
+            </w:pPr>
+            <w:r>
+              <w:rPr>
+                <w:rFonts w:ascii="Dax-Regular" w:hAnsi="Dax-Regular"/>
+                <w:lang w:val="es-419"/>
+              </w:rPr>
+              <w:t>263.994</w:t>
+            </w:r>
+            <w:r>
+              <w:rPr>
+                <w:rFonts w:ascii="Dax-Regular" w:hAnsi="Dax-Regular"/>
+                <w:lang w:val="es-419"/>
+              </w:rPr>
+              <w:t>7</w:t>
+            </w:r>
+          </w:p>
+        </w:tc>
+      </w:tr>
+      <w:tr>
+        <w:tc>
+          <w:tcPr>
+            <w:tcW w:w="3116" w:type="dxa"/>
+          </w:tcPr>
+          <w:p>
+            <w:pPr>
+              <w:pStyle w:val="Prrafodelista"/>
+              <w:ind w:left="0"/>
+              <w:jc w:val="both"/>
+              <w:rPr>
+                <w:rFonts w:ascii="Dax-Regular" w:hAnsi="Dax-Regular"/>
+                <w:lang w:val="es-419"/>
+              </w:rPr>
+            </w:pPr>
+            <w:r>
+              <w:rPr>
+                <w:rFonts w:ascii="Dax-Regular" w:hAnsi="Dax-Regular"/>
+                <w:lang w:val="es-419"/>
+              </w:rPr>
+              <w:t>1954</w:t>
+            </w:r>
+          </w:p>
+        </w:tc>
+        <w:tc>
+          <w:tcPr>
+            <w:tcW w:w="3117" w:type="dxa"/>
+          </w:tcPr>
+          <w:p>
+            <w:pPr>
+              <w:pStyle w:val="Prrafodelista"/>
+              <w:ind w:left="0"/>
+              <w:jc w:val="both"/>
+              <w:rPr>
+                <w:rFonts w:ascii="Dax-Regular" w:hAnsi="Dax-Regular"/>
+                <w:lang w:val="es-419"/>
+              </w:rPr>
+            </w:pPr>
+            <w:r>
+              <w:rPr>
+                <w:rFonts w:ascii="Dax-Regular" w:hAnsi="Dax-Regular"/>
+                <w:lang w:val="es-419"/>
+              </w:rPr>
+              <w:t>3560</w:t>
+            </w:r>
+          </w:p>
+        </w:tc>
+        <w:tc>
+          <w:tcPr>
+            <w:tcW w:w="3117" w:type="dxa"/>
+          </w:tcPr>
+          <w:p>
+            <w:pPr>
+              <w:pStyle w:val="Prrafodelista"/>
+              <w:ind w:left="0"/>
+              <w:jc w:val="both"/>
+              <w:rPr>
+                <w:rFonts w:ascii="Dax-Regular" w:hAnsi="Dax-Regular"/>
+                <w:lang w:val="es-419"/>
+              </w:rPr>
+            </w:pPr>
+            <w:r>
+              <w:rPr>
+                <w:rFonts w:ascii="Dax-Regular" w:hAnsi="Dax-Regular"/>
+                <w:lang w:val="es-419"/>
+              </w:rPr>
+              <w:t>885.9763</w:t>
+            </w:r>
+          </w:p>
+        </w:tc>
+      </w:tr>
+      <w:tr>
+        <w:tc>
+          <w:tcPr>
+            <w:tcW w:w="3116" w:type="dxa"/>
+          </w:tcPr>
+          <w:p>
+            <w:pPr>
+              <w:pStyle w:val="Prrafodelista"/>
+              <w:ind w:left="0"/>
+              <w:jc w:val="both"/>
+              <w:rPr>
+                <w:rFonts w:ascii="Dax-Regular" w:hAnsi="Dax-Regular"/>
+                <w:lang w:val="es-419"/>
+              </w:rPr>
+            </w:pPr>
+            <w:r>
+              <w:rPr>
+                <w:rFonts w:ascii="Dax-Regular" w:hAnsi="Dax-Regular"/>
+                <w:lang w:val="es-419"/>
+              </w:rPr>
+              <w:t>2922</w:t>
+            </w:r>
+          </w:p>
+        </w:tc>
+        <w:tc>
+          <w:tcPr>
+            <w:tcW w:w="3117" w:type="dxa"/>
+          </w:tcPr>
+          <w:p>
+            <w:pPr>
+              <w:pStyle w:val="Prrafodelista"/>
+              <w:ind w:left="0"/>
+              <w:jc w:val="both"/>
+              <w:rPr>
+                <w:rFonts w:ascii="Dax-Regular" w:hAnsi="Dax-Regular"/>
+                <w:lang w:val="es-419"/>
+              </w:rPr>
+            </w:pPr>
+            <w:r>
+              <w:rPr>
+                <w:rFonts w:ascii="Dax-Regular" w:hAnsi="Dax-Regular"/>
+                <w:lang w:val="es-419"/>
+              </w:rPr>
+              <w:t>5773</w:t>
+            </w:r>
+          </w:p>
+        </w:tc>
+        <w:tc>
+          <w:tcPr>
+            <w:tcW w:w="3117" w:type="dxa"/>
+          </w:tcPr>
+          <w:p>
+            <w:pPr>
+              <w:pStyle w:val="Prrafodelista"/>
+              <w:ind w:left="0"/>
+              <w:jc w:val="both"/>
+              <w:rPr>
+                <w:rFonts w:ascii="Dax-Regular" w:hAnsi="Dax-Regular"/>
+                <w:lang w:val="es-419"/>
+              </w:rPr>
+            </w:pPr>
+            <w:r>
+              <w:rPr>
+                <w:rFonts w:ascii="Dax-Regular" w:hAnsi="Dax-Regular"/>
+                <w:lang w:val="es-419"/>
+              </w:rPr>
+              <w:t>1451.179</w:t>
+            </w:r>
+            <w:r>
+              <w:rPr>
+                <w:rFonts w:ascii="Dax-Regular" w:hAnsi="Dax-Regular"/>
+                <w:lang w:val="es-419"/>
+              </w:rPr>
+              <w:t>5</w:t>
+            </w:r>
+          </w:p>
+        </w:tc>
+      </w:tr>
+      <w:tr>
+        <w:tc>
+          <w:tcPr>
+            <w:tcW w:w="3116" w:type="dxa"/>
+          </w:tcPr>
+          <w:p>
+            <w:pPr>
+              <w:pStyle w:val="Prrafodelista"/>
+              <w:ind w:left="0"/>
+              <w:jc w:val="both"/>
+              <w:rPr>
+                <w:rFonts w:ascii="Dax-Regular" w:hAnsi="Dax-Regular"/>
+                <w:lang w:val="es-419"/>
+              </w:rPr>
+            </w:pPr>
+            <w:r>
+              <w:rPr>
+                <w:rFonts w:ascii="Dax-Regular" w:hAnsi="Dax-Regular"/>
+                <w:lang w:val="es-419"/>
+              </w:rPr>
+              <w:t>6829</w:t>
+            </w:r>
+          </w:p>
+        </w:tc>
+        <w:tc>
+          <w:tcPr>
+            <w:tcW w:w="3117" w:type="dxa"/>
+          </w:tcPr>
+          <w:p>
+            <w:pPr>
+              <w:pStyle w:val="Prrafodelista"/>
+              <w:ind w:left="0"/>
+              <w:jc w:val="both"/>
+              <w:rPr>
+                <w:rFonts w:ascii="Dax-Regular" w:hAnsi="Dax-Regular"/>
+                <w:lang w:val="es-419"/>
+              </w:rPr>
+            </w:pPr>
+            <w:r>
+              <w:rPr>
+                <w:rFonts w:ascii="Dax-Regular" w:hAnsi="Dax-Regular"/>
+                <w:lang w:val="es-419"/>
+              </w:rPr>
+              <w:t>15334</w:t>
+            </w:r>
+          </w:p>
+        </w:tc>
+        <w:tc>
+          <w:tcPr>
+            <w:tcW w:w="3117" w:type="dxa"/>
+          </w:tcPr>
+          <w:p>
+            <w:pPr>
+              <w:pStyle w:val="Prrafodelista"/>
+              <w:ind w:left="0"/>
+              <w:jc w:val="both"/>
+              <w:rPr>
+                <w:rFonts w:ascii="Dax-Regular" w:hAnsi="Dax-Regular"/>
+                <w:lang w:val="es-419"/>
+              </w:rPr>
+            </w:pPr>
+            <w:r>
+              <w:rPr>
+                <w:rFonts w:ascii="Dax-Regular" w:hAnsi="Dax-Regular"/>
+                <w:lang w:val="es-419"/>
+              </w:rPr>
+              <w:t>5181.789</w:t>
+            </w:r>
+            <w:r>
+              <w:rPr>
+                <w:rFonts w:ascii="Dax-Regular" w:hAnsi="Dax-Regular"/>
+                <w:lang w:val="es-419"/>
+              </w:rPr>
+              <w:t>7</w:t>
+            </w:r>
+          </w:p>
+        </w:tc>
+      </w:tr>
+      <w:tr>
+        <w:tc>
+          <w:tcPr>
+            <w:tcW w:w="3116" w:type="dxa"/>
+          </w:tcPr>
+          <w:p>
+            <w:pPr>
+              <w:pStyle w:val="Prrafodelista"/>
+              <w:ind w:left="0"/>
+              <w:rPr>
+                <w:rFonts w:ascii="Dax-Regular" w:hAnsi="Dax-Regular"/>
+                <w:lang w:val="es-419"/>
+              </w:rPr>
+            </w:pPr>
+            <w:r>
+              <w:rPr>
+                <w:rFonts w:ascii="Dax-Regular" w:hAnsi="Dax-Regular"/>
+                <w:lang w:val="es-419"/>
+              </w:rPr>
+              <w:t>9767</w:t>
+            </w:r>
+          </w:p>
+        </w:tc>
+        <w:tc>
+          <w:tcPr>
+            <w:tcW w:w="3117" w:type="dxa"/>
+          </w:tcPr>
+          <w:p>
+            <w:pPr>
+              <w:pStyle w:val="Prrafodelista"/>
+              <w:ind w:left="0"/>
+              <w:jc w:val="both"/>
+              <w:rPr>
+                <w:rFonts w:ascii="Dax-Regular" w:hAnsi="Dax-Regular"/>
+                <w:lang w:val="es-419"/>
+              </w:rPr>
+            </w:pPr>
+            <w:r>
+              <w:rPr>
+                <w:rFonts w:ascii="Dax-Regular" w:hAnsi="Dax-Regular"/>
+                <w:lang w:val="es-419"/>
+              </w:rPr>
+              <w:t>22758</w:t>
+            </w:r>
+          </w:p>
+        </w:tc>
+        <w:tc>
+          <w:tcPr>
+            <w:tcW w:w="3117" w:type="dxa"/>
+          </w:tcPr>
+          <w:p>
+            <w:pPr>
+              <w:pStyle w:val="Prrafodelista"/>
+              <w:ind w:left="0"/>
+              <w:jc w:val="both"/>
+              <w:rPr>
+                <w:rFonts w:ascii="Dax-Regular" w:hAnsi="Dax-Regular"/>
+                <w:lang w:val="es-419"/>
+              </w:rPr>
+            </w:pPr>
+            <w:r>
+              <w:rPr>
+                <w:rFonts w:ascii="Dax-Regular" w:hAnsi="Dax-Regular"/>
+                <w:lang w:val="es-419"/>
+              </w:rPr>
+              <w:t>15479.5549</w:t>
+            </w:r>
+          </w:p>
+        </w:tc>
+      </w:tr>
+      <w:tr>
+        <w:tc>
+          <w:tcPr>
+            <w:tcW w:w="3116" w:type="dxa"/>
+          </w:tcPr>
+          <w:p>
+            <w:pPr>
+              <w:pStyle w:val="Prrafodelista"/>
+              <w:ind w:left="0"/>
+              <w:jc w:val="both"/>
+              <w:rPr>
+                <w:rFonts w:ascii="Dax-Regular" w:hAnsi="Dax-Regular"/>
+                <w:lang w:val="es-419"/>
+              </w:rPr>
+            </w:pPr>
+            <w:r>
+              <w:rPr>
+                <w:rFonts w:ascii="Dax-Regular" w:hAnsi="Dax-Regular"/>
+                <w:lang w:val="es-419"/>
+              </w:rPr>
+              <w:t>13535</w:t>
+            </w:r>
+          </w:p>
+        </w:tc>
+        <w:tc>
+          <w:tcPr>
+            <w:tcW w:w="3117" w:type="dxa"/>
+          </w:tcPr>
+          <w:p>
+            <w:pPr>
+              <w:pStyle w:val="Prrafodelista"/>
+              <w:ind w:left="0"/>
+              <w:jc w:val="both"/>
+              <w:rPr>
+                <w:rFonts w:ascii="Dax-Regular" w:hAnsi="Dax-Regular"/>
+                <w:lang w:val="es-419"/>
+              </w:rPr>
+            </w:pPr>
+            <w:r>
+              <w:rPr>
+                <w:rFonts w:ascii="Dax-Regular" w:hAnsi="Dax-Regular"/>
+                <w:lang w:val="es-419"/>
+              </w:rPr>
+              <w:t>32270</w:t>
+            </w:r>
+          </w:p>
+        </w:tc>
+        <w:tc>
+          <w:tcPr>
+            <w:tcW w:w="3117" w:type="dxa"/>
+          </w:tcPr>
+          <w:p>
+            <w:pPr>
+              <w:pStyle w:val="Prrafodelista"/>
+              <w:ind w:left="0"/>
+              <w:jc w:val="both"/>
+              <w:rPr>
+                <w:rFonts w:ascii="Dax-Regular" w:hAnsi="Dax-Regular"/>
+                <w:lang w:val="es-419"/>
+              </w:rPr>
+            </w:pPr>
+            <w:r>
+              <w:rPr>
+                <w:rFonts w:ascii="Dax-Regular" w:hAnsi="Dax-Regular"/>
+                <w:lang w:val="es-419"/>
+              </w:rPr>
+              <w:t>26171.8172</w:t>
+            </w:r>
+          </w:p>
+        </w:tc>
+      </w:tr>
+    </w:tbl>
+    <w:p>
+      <w:pPr>
+        <w:pStyle w:val="Prrafodelista"/>
+        <w:spacing w:after="0"/>
+        <w:jc w:val="both"/>
+        <w:rPr>
+          <w:rFonts w:ascii="Dax-Regular" w:hAnsi="Dax-Regular"/>
+          <w:lang w:val="es-419"/>
+        </w:rPr>
+      </w:pPr>
+    </w:p>
+    <w:p>
+      <w:pPr>
+        <w:pStyle w:val="Prrafodelista"/>
+        <w:spacing w:after="0"/>
+        <w:jc w:val="both"/>
+        <w:rPr>
+          <w:rFonts w:ascii="Dax-Regular" w:hAnsi="Dax-Regular"/>
+          <w:lang w:val="es-CO"/>
+        </w:rPr>
+      </w:pPr>
+      <w:r>
+        <w:rPr>
+          <w:rFonts w:ascii="Dax-Regular" w:hAnsi="Dax-Regular"/>
+          <w:lang w:val="es-419"/>
+        </w:rPr>
+        <w:t xml:space="preserve">Se usa el algoritmo de </w:t>
+      </w:r>
+      <w:r>
+        <w:rPr>
+          <w:rFonts w:ascii="Dax-Regular" w:hAnsi="Dax-Regular"/>
+          <w:lang w:val="es-419"/>
+        </w:rPr>
+        <w:t>Dijkstra</w:t>
+      </w:r>
+      <w:r>
+        <w:rPr>
+          <w:rFonts w:ascii="Dax-Regular" w:hAnsi="Dax-Regular"/>
+          <w:lang w:val="es-419"/>
+        </w:rPr>
+        <w:t xml:space="preserve"> que ti</w:t>
+      </w:r>
+      <w:r>
+        <w:rPr>
+          <w:rFonts w:ascii="Dax-Regular" w:hAnsi="Dax-Regular"/>
+          <w:lang w:val="es-419"/>
+        </w:rPr>
+        <w:t>ene complejidad O(AlogV)</w:t>
+      </w:r>
+      <w:r>
+        <w:rPr>
+          <w:rFonts w:ascii="Dax-Regular" w:hAnsi="Dax-Regular"/>
+          <w:lang w:val="es-419"/>
+        </w:rPr>
+        <w:t>, los datos se asemejan a lo esperado.</w:t>
+      </w:r>
+    </w:p>
+    <w:p>
+      <w:pPr>
+        <w:pStyle w:val="Prrafodelista"/>
         <w:rPr>
           <w:rFonts w:ascii="Dax-Regular" w:hAnsi="Dax-Regular"/>
           <w:lang w:val="es-419"/>
@@ -874,23 +2589,7 @@
           <w:rFonts w:ascii="Dax-Regular" w:hAnsi="Dax-Regular"/>
           <w:lang w:val="es-419"/>
         </w:rPr>
-        <w:t xml:space="preserve">Numero de </w:t>
-      </w:r>
-      <w:proofErr w:type="spellStart"/>
-      <w:r>
-        <w:rPr>
-          <w:rFonts w:ascii="Dax-Regular" w:hAnsi="Dax-Regular"/>
-          <w:lang w:val="es-419"/>
-        </w:rPr>
-        <w:t>vertices</w:t>
-      </w:r>
-      <w:proofErr w:type="spellEnd"/>
-      <w:r>
-        <w:rPr>
-          <w:rFonts w:ascii="Dax-Regular" w:hAnsi="Dax-Regular"/>
-          <w:lang w:val="es-419"/>
-        </w:rPr>
-        <w:t>: 13535</w:t>
+        <w:t>Numero de vertices: 13535</w:t>
       </w:r>
     </w:p>
     <w:p>
@@ -3100,6 +4799,25 @@
       <w:szCs w:val="26"/>
     </w:rPr>
   </w:style>
+  <w:style w:type="table" w:styleId="Tablaconcuadrcula">
+    <w:name w:val="Table Grid"/>
+    <w:basedOn w:val="Tablanormal"/>
+    <w:uiPriority w:val="39"/>
+    <w:rsid w:val="00753992"/>
+    <w:pPr>
+      <w:spacing w:after="0" w:line="240" w:lineRule="auto"/>
+    </w:pPr>
+    <w:tblPr>
+      <w:tblBorders>
+        <w:top w:val="single" w:sz="4" w:space="0" w:color="auto"/>
+        <w:left w:val="single" w:sz="4" w:space="0" w:color="auto"/>
+        <w:bottom w:val="single" w:sz="4" w:space="0" w:color="auto"/>
+        <w:right w:val="single" w:sz="4" w:space="0" w:color="auto"/>
+        <w:insideH w:val="single" w:sz="4" w:space="0" w:color="auto"/>
+        <w:insideV w:val="single" w:sz="4" w:space="0" w:color="auto"/>
+      </w:tblBorders>
+    </w:tblPr>
+  </w:style>
 </w:styles>
 </file>
 
@@ -3399,9 +5117,12 @@
 </file>
 
 <file path=customXml/item1.xml><?xml version="1.0" encoding="utf-8"?>
-<p:properties xmlns:p="http://schemas.microsoft.com/office/2006/metadata/properties" xmlns:xsi="http://www.w3.org/2001/XMLSchema-instance" xmlns:pc="http://schemas.microsoft.com/office/infopath/2007/PartnerControls">
-  <documentManagement/>
-</p:properties>
+<?mso-contentType ?>
+<FormTemplates xmlns="http://schemas.microsoft.com/sharepoint/v3/contenttype/forms">
+  <Display>DocumentLibraryForm</Display>
+  <Edit>DocumentLibraryForm</Edit>
+  <New>DocumentLibraryForm</New>
+</FormTemplates>
 </file>
 
 <file path=customXml/item2.xml><?xml version="1.0" encoding="utf-8"?>
@@ -3616,19 +5337,15 @@
 </file>
 
 <file path=customXml/item3.xml><?xml version="1.0" encoding="utf-8"?>
-<?mso-contentType ?>
-<FormTemplates xmlns="http://schemas.microsoft.com/sharepoint/v3/contenttype/forms">
-  <Display>DocumentLibraryForm</Display>
-  <Edit>DocumentLibraryForm</Edit>
-  <New>DocumentLibraryForm</New>
-</FormTemplates>
+<p:properties xmlns:p="http://schemas.microsoft.com/office/2006/metadata/properties" xmlns:xsi="http://www.w3.org/2001/XMLSchema-instance" xmlns:pc="http://schemas.microsoft.com/office/infopath/2007/PartnerControls">
+  <documentManagement/>
+</p:properties>
 </file>
 
 <file path=customXml/itemProps1.xml><?xml version="1.0" encoding="utf-8"?>
-<ds:datastoreItem xmlns:ds="http://schemas.openxmlformats.org/officeDocument/2006/customXml" ds:itemID="{8542EACB-7939-45C8-99C3-B6897CA7A7EF}">
+<ds:datastoreItem xmlns:ds="http://schemas.openxmlformats.org/officeDocument/2006/customXml" ds:itemID="{1F59EA8B-1FA8-40D2-A8B0-61B9CE1E4579}">
   <ds:schemaRefs>
-    <ds:schemaRef ds:uri="http://schemas.microsoft.com/office/2006/metadata/properties"/>
-    <ds:schemaRef ds:uri="http://schemas.microsoft.com/office/infopath/2007/PartnerControls"/>
+    <ds:schemaRef ds:uri="http://schemas.microsoft.com/sharepoint/v3/contenttype/forms"/>
   </ds:schemaRefs>
 </ds:datastoreItem>
 </file>
@@ -3653,9 +5370,10 @@
 </file>
 
 <file path=customXml/itemProps3.xml><?xml version="1.0" encoding="utf-8"?>
-<ds:datastoreItem xmlns:ds="http://schemas.openxmlformats.org/officeDocument/2006/customXml" ds:itemID="{1F59EA8B-1FA8-40D2-A8B0-61B9CE1E4579}">
+<ds:datastoreItem xmlns:ds="http://schemas.openxmlformats.org/officeDocument/2006/customXml" ds:itemID="{8542EACB-7939-45C8-99C3-B6897CA7A7EF}">
   <ds:schemaRefs>
-    <ds:schemaRef ds:uri="http://schemas.microsoft.com/sharepoint/v3/contenttype/forms"/>
+    <ds:schemaRef ds:uri="http://schemas.microsoft.com/office/2006/metadata/properties"/>
+    <ds:schemaRef ds:uri="http://schemas.microsoft.com/office/infopath/2007/PartnerControls"/>
   </ds:schemaRefs>
 </ds:datastoreItem>
 </file>
</xml_diff>